<commit_message>
Cambios en la memoria y planificacion del tiempo con respecto a los ajustes que habian que hacer para la propuesta de proyecto
</commit_message>
<xml_diff>
--- a/Memoria_Hugo_Hervella.docx
+++ b/Memoria_Hugo_Hervella.docx
@@ -20,7 +20,7 @@
           <w:noProof/>
         </w:rPr>
         <w:drawing>
-          <wp:inline distT="0" distB="0" distL="0" distR="0" wp14:anchorId="19882AF8" wp14:editId="256DFF38">
+          <wp:inline distT="0" distB="0" distL="0" distR="0" wp14:anchorId="19882AF8" wp14:editId="2506CD8B">
             <wp:extent cx="4358640" cy="2191100"/>
             <wp:effectExtent l="0" t="0" r="0" b="0"/>
             <wp:docPr id="923855780" name="Imagen 923855780"/>
@@ -138,7 +138,6 @@
           <w:szCs w:val="32"/>
         </w:rPr>
         <w:br/>
-        <w:t>(Módulo Presencial</w:t>
       </w:r>
       <w:r>
         <w:rPr>
@@ -147,7 +146,7 @@
           <w:sz w:val="32"/>
           <w:szCs w:val="32"/>
         </w:rPr>
-        <w:t xml:space="preserve"> 2023-24</w:t>
+        <w:t xml:space="preserve">Curso Presencial </w:t>
       </w:r>
       <w:r>
         <w:rPr>
@@ -156,7 +155,7 @@
           <w:sz w:val="32"/>
           <w:szCs w:val="32"/>
         </w:rPr>
-        <w:t>)</w:t>
+        <w:t>2023-24</w:t>
       </w:r>
     </w:p>
     <w:p>
@@ -6056,105 +6055,13 @@
       </w:pPr>
       <w:r>
         <w:rPr>
-          <w:rFonts w:eastAsiaTheme="minorEastAsia"/>
-          <w:b/>
-          <w:bCs/>
           <w:noProof/>
-          <w:color w:val="000000" w:themeColor="text1"/>
-        </w:rPr>
-        <mc:AlternateContent>
-          <mc:Choice Requires="wps">
-            <w:drawing>
-              <wp:anchor distT="0" distB="0" distL="114300" distR="114300" simplePos="0" relativeHeight="251683840" behindDoc="0" locked="0" layoutInCell="1" allowOverlap="1" wp14:anchorId="42CEB4EE" wp14:editId="4BD324AC">
-                <wp:simplePos x="0" y="0"/>
-                <wp:positionH relativeFrom="column">
-                  <wp:posOffset>-178223</wp:posOffset>
-                </wp:positionH>
-                <wp:positionV relativeFrom="paragraph">
-                  <wp:posOffset>4186979</wp:posOffset>
-                </wp:positionV>
-                <wp:extent cx="6155267" cy="4114588"/>
-                <wp:effectExtent l="0" t="0" r="17145" b="19685"/>
-                <wp:wrapNone/>
-                <wp:docPr id="2117447970" name="Cuadro de texto 1"/>
-                <wp:cNvGraphicFramePr/>
-                <a:graphic xmlns:a="http://schemas.openxmlformats.org/drawingml/2006/main">
-                  <a:graphicData uri="http://schemas.microsoft.com/office/word/2010/wordprocessingShape">
-                    <wps:wsp>
-                      <wps:cNvSpPr txBox="1"/>
-                      <wps:spPr>
-                        <a:xfrm>
-                          <a:off x="0" y="0"/>
-                          <a:ext cx="6155267" cy="4114588"/>
-                        </a:xfrm>
-                        <a:prstGeom prst="rect">
-                          <a:avLst/>
-                        </a:prstGeom>
-                        <a:solidFill>
-                          <a:schemeClr val="lt1"/>
-                        </a:solidFill>
-                        <a:ln w="6350">
-                          <a:solidFill>
-                            <a:schemeClr val="bg1"/>
-                          </a:solidFill>
-                        </a:ln>
-                      </wps:spPr>
-                      <wps:txbx>
-                        <w:txbxContent>
-                          <w:p>
-                            <w:r>
-                              <w:t>H</w:t>
-                            </w:r>
-                          </w:p>
-                        </w:txbxContent>
-                      </wps:txbx>
-                      <wps:bodyPr rot="0" spcFirstLastPara="0" vertOverflow="overflow" horzOverflow="overflow" vert="horz" wrap="square" lIns="91440" tIns="45720" rIns="91440" bIns="45720" numCol="1" spcCol="0" rtlCol="0" fromWordArt="0" anchor="t" anchorCtr="0" forceAA="0" compatLnSpc="1">
-                        <a:prstTxWarp prst="textNoShape">
-                          <a:avLst/>
-                        </a:prstTxWarp>
-                        <a:noAutofit/>
-                      </wps:bodyPr>
-                    </wps:wsp>
-                  </a:graphicData>
-                </a:graphic>
-                <wp14:sizeRelH relativeFrom="margin">
-                  <wp14:pctWidth>0</wp14:pctWidth>
-                </wp14:sizeRelH>
-                <wp14:sizeRelV relativeFrom="margin">
-                  <wp14:pctHeight>0</wp14:pctHeight>
-                </wp14:sizeRelV>
-              </wp:anchor>
-            </w:drawing>
-          </mc:Choice>
-          <mc:Fallback>
-            <w:pict>
-              <v:shapetype w14:anchorId="42CEB4EE" id="_x0000_t202" coordsize="21600,21600" o:spt="202" path="m,l,21600r21600,l21600,xe">
-                <v:stroke joinstyle="miter"/>
-                <v:path gradientshapeok="t" o:connecttype="rect"/>
-              </v:shapetype>
-              <v:shape id="Cuadro de texto 1" o:spid="_x0000_s1026" type="#_x0000_t202" style="position:absolute;left:0;text-align:left;margin-left:-14.05pt;margin-top:329.7pt;width:484.65pt;height:324pt;z-index:251683840;visibility:visible;mso-wrap-style:square;mso-width-percent:0;mso-height-percent:0;mso-wrap-distance-left:9pt;mso-wrap-distance-top:0;mso-wrap-distance-right:9pt;mso-wrap-distance-bottom:0;mso-position-horizontal:absolute;mso-position-horizontal-relative:text;mso-position-vertical:absolute;mso-position-vertical-relative:text;mso-width-percent:0;mso-height-percent:0;mso-width-relative:margin;mso-height-relative:margin;v-text-anchor:top" o:gfxdata="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" fillcolor="white [3201]" strokecolor="white [3212]" strokeweight=".5pt">
-                <v:textbox>
-                  <w:txbxContent>
-                    <w:p>
-                      <w:r>
-                        <w:t>H</w:t>
-                      </w:r>
-                    </w:p>
-                  </w:txbxContent>
-                </v:textbox>
-              </v:shape>
-            </w:pict>
-          </mc:Fallback>
-        </mc:AlternateContent>
+        </w:rPr>
+        <w:t xml:space="preserve"> </w:t>
       </w:r>
       <w:r>
         <w:rPr>
           <w:noProof/>
-        </w:rPr>
-        <w:t xml:space="preserve"> </w:t>
-      </w:r>
-      <w:r>
-        <w:rPr>
           <w:color w:val="000000" w:themeColor="text1"/>
         </w:rPr>
         <w:drawing>
@@ -6196,6 +6103,199 @@
     </w:p>
     <w:p>
       <w:r>
+        <w:rPr>
+          <w:rFonts w:eastAsiaTheme="minorEastAsia"/>
+          <w:b/>
+          <w:bCs/>
+          <w:noProof/>
+          <w:color w:val="000000" w:themeColor="text1"/>
+        </w:rPr>
+        <mc:AlternateContent>
+          <mc:Choice Requires="wps">
+            <w:drawing>
+              <wp:anchor distT="0" distB="0" distL="114300" distR="114300" simplePos="0" relativeHeight="251683840" behindDoc="0" locked="0" layoutInCell="1" allowOverlap="1" wp14:anchorId="42CEB4EE" wp14:editId="684AD3FC">
+                <wp:simplePos x="0" y="0"/>
+                <wp:positionH relativeFrom="column">
+                  <wp:posOffset>-206734</wp:posOffset>
+                </wp:positionH>
+                <wp:positionV relativeFrom="paragraph">
+                  <wp:posOffset>194310</wp:posOffset>
+                </wp:positionV>
+                <wp:extent cx="6440557" cy="4257288"/>
+                <wp:effectExtent l="0" t="0" r="17780" b="10160"/>
+                <wp:wrapNone/>
+                <wp:docPr id="2117447970" name="Cuadro de texto 1"/>
+                <wp:cNvGraphicFramePr/>
+                <a:graphic xmlns:a="http://schemas.openxmlformats.org/drawingml/2006/main">
+                  <a:graphicData uri="http://schemas.microsoft.com/office/word/2010/wordprocessingShape">
+                    <wps:wsp>
+                      <wps:cNvSpPr txBox="1"/>
+                      <wps:spPr>
+                        <a:xfrm>
+                          <a:off x="0" y="0"/>
+                          <a:ext cx="6440557" cy="4257288"/>
+                        </a:xfrm>
+                        <a:prstGeom prst="rect">
+                          <a:avLst/>
+                        </a:prstGeom>
+                        <a:solidFill>
+                          <a:schemeClr val="lt1"/>
+                        </a:solidFill>
+                        <a:ln w="6350">
+                          <a:solidFill>
+                            <a:schemeClr val="bg1"/>
+                          </a:solidFill>
+                        </a:ln>
+                      </wps:spPr>
+                      <wps:txbx>
+                        <w:txbxContent>
+                          <w:p>
+                            <w:pPr>
+                              <w:rPr>
+                                <w:b/>
+                                <w:bCs/>
+                              </w:rPr>
+                            </w:pPr>
+                            <w:r>
+                              <w:rPr>
+                                <w:b/>
+                                <w:bCs/>
+                              </w:rPr>
+                              <w:t>Explicación:</w:t>
+                            </w:r>
+                          </w:p>
+                          <w:p>
+                            <w:r>
+                              <w:br/>
+                            </w:r>
+                            <w:r>
+                              <w:t xml:space="preserve">La </w:t>
+                            </w:r>
+                            <w:r>
+                              <w:t xml:space="preserve">estructura </w:t>
+                            </w:r>
+                            <w:r>
+                              <w:t xml:space="preserve">establece una conexión directa y bidireccional entre los distintos componentes del sistema. Los usuarios del juego móvil tienen acceso tanto al juego como a la página web. Cuando los usuarios interactúan con el juego móvil, los datos relevantes, como las puntuaciones </w:t>
+                            </w:r>
+                            <w:r>
+                              <w:t>o sus datos</w:t>
+                            </w:r>
+                            <w:r>
+                              <w:t xml:space="preserve">, se transmiten automáticamente hacia la base de datos Firebase, garantizando una actualización en tiempo. </w:t>
+                            </w:r>
+                          </w:p>
+                          <w:p>
+                            <w:r>
+                              <w:t>L</w:t>
+                            </w:r>
+                            <w:r>
+                              <w:t>a página web, conectada directamente a la misma base de datos, ofrece a los usuarios la posibilidad de acceder y visualizar los registros del juego desde cualquier ubicación</w:t>
+                            </w:r>
+                            <w:r>
+                              <w:t xml:space="preserve"> y editar configuraciones de su perfil o visualizar sus logros</w:t>
+                            </w:r>
+                            <w:r>
+                              <w:t>. Por otro lado, el administrador del sistema tiene acceso directo a la base de datos Firebase para gestionar y administrar los datos del juego</w:t>
+                            </w:r>
+                            <w:r>
+                              <w:t xml:space="preserve"> y de los usuarios</w:t>
+                            </w:r>
+                            <w:r>
+                              <w:t xml:space="preserve"> de manera eficiente. </w:t>
+                            </w:r>
+                          </w:p>
+                        </w:txbxContent>
+                      </wps:txbx>
+                      <wps:bodyPr rot="0" spcFirstLastPara="0" vertOverflow="overflow" horzOverflow="overflow" vert="horz" wrap="square" lIns="91440" tIns="45720" rIns="91440" bIns="45720" numCol="1" spcCol="0" rtlCol="0" fromWordArt="0" anchor="t" anchorCtr="0" forceAA="0" compatLnSpc="1">
+                        <a:prstTxWarp prst="textNoShape">
+                          <a:avLst/>
+                        </a:prstTxWarp>
+                        <a:noAutofit/>
+                      </wps:bodyPr>
+                    </wps:wsp>
+                  </a:graphicData>
+                </a:graphic>
+                <wp14:sizeRelH relativeFrom="margin">
+                  <wp14:pctWidth>0</wp14:pctWidth>
+                </wp14:sizeRelH>
+                <wp14:sizeRelV relativeFrom="margin">
+                  <wp14:pctHeight>0</wp14:pctHeight>
+                </wp14:sizeRelV>
+              </wp:anchor>
+            </w:drawing>
+          </mc:Choice>
+          <mc:Fallback>
+            <w:pict>
+              <v:shapetype w14:anchorId="42CEB4EE" id="_x0000_t202" coordsize="21600,21600" o:spt="202" path="m,l,21600r21600,l21600,xe">
+                <v:stroke joinstyle="miter"/>
+                <v:path gradientshapeok="t" o:connecttype="rect"/>
+              </v:shapetype>
+              <v:shape id="Cuadro de texto 1" o:spid="_x0000_s1026" type="#_x0000_t202" style="position:absolute;left:0;text-align:left;margin-left:-16.3pt;margin-top:15.3pt;width:507.15pt;height:335.2pt;z-index:251683840;visibility:visible;mso-wrap-style:square;mso-width-percent:0;mso-height-percent:0;mso-wrap-distance-left:9pt;mso-wrap-distance-top:0;mso-wrap-distance-right:9pt;mso-wrap-distance-bottom:0;mso-position-horizontal:absolute;mso-position-horizontal-relative:text;mso-position-vertical:absolute;mso-position-vertical-relative:text;mso-width-percent:0;mso-height-percent:0;mso-width-relative:margin;mso-height-relative:margin;v-text-anchor:top" o:gfxdata="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" fillcolor="white [3201]" strokecolor="white [3212]" strokeweight=".5pt">
+                <v:textbox>
+                  <w:txbxContent>
+                    <w:p>
+                      <w:pPr>
+                        <w:rPr>
+                          <w:b/>
+                          <w:bCs/>
+                        </w:rPr>
+                      </w:pPr>
+                      <w:r>
+                        <w:rPr>
+                          <w:b/>
+                          <w:bCs/>
+                        </w:rPr>
+                        <w:t>Explicación:</w:t>
+                      </w:r>
+                    </w:p>
+                    <w:p>
+                      <w:r>
+                        <w:br/>
+                      </w:r>
+                      <w:r>
+                        <w:t xml:space="preserve">La </w:t>
+                      </w:r>
+                      <w:r>
+                        <w:t xml:space="preserve">estructura </w:t>
+                      </w:r>
+                      <w:r>
+                        <w:t xml:space="preserve">establece una conexión directa y bidireccional entre los distintos componentes del sistema. Los usuarios del juego móvil tienen acceso tanto al juego como a la página web. Cuando los usuarios interactúan con el juego móvil, los datos relevantes, como las puntuaciones </w:t>
+                      </w:r>
+                      <w:r>
+                        <w:t>o sus datos</w:t>
+                      </w:r>
+                      <w:r>
+                        <w:t xml:space="preserve">, se transmiten automáticamente hacia la base de datos Firebase, garantizando una actualización en tiempo. </w:t>
+                      </w:r>
+                    </w:p>
+                    <w:p>
+                      <w:r>
+                        <w:t>L</w:t>
+                      </w:r>
+                      <w:r>
+                        <w:t>a página web, conectada directamente a la misma base de datos, ofrece a los usuarios la posibilidad de acceder y visualizar los registros del juego desde cualquier ubicación</w:t>
+                      </w:r>
+                      <w:r>
+                        <w:t xml:space="preserve"> y editar configuraciones de su perfil o visualizar sus logros</w:t>
+                      </w:r>
+                      <w:r>
+                        <w:t>. Por otro lado, el administrador del sistema tiene acceso directo a la base de datos Firebase para gestionar y administrar los datos del juego</w:t>
+                      </w:r>
+                      <w:r>
+                        <w:t xml:space="preserve"> y de los usuarios</w:t>
+                      </w:r>
+                      <w:r>
+                        <w:t xml:space="preserve"> de manera eficiente. </w:t>
+                      </w:r>
+                    </w:p>
+                  </w:txbxContent>
+                </v:textbox>
+              </v:shape>
+            </w:pict>
+          </mc:Fallback>
+        </mc:AlternateContent>
+      </w:r>
+      <w:r>
         <w:br w:type="page"/>
       </w:r>
     </w:p>
@@ -6430,86 +6530,19 @@
         <w:rPr>
           <w:noProof/>
         </w:rPr>
-        <w:drawing>
-          <wp:anchor distT="0" distB="0" distL="114300" distR="114300" simplePos="0" relativeHeight="251660288" behindDoc="0" locked="0" layoutInCell="1" allowOverlap="1" wp14:anchorId="4B774B74" wp14:editId="32CBD0A1">
-            <wp:simplePos x="0" y="0"/>
-            <wp:positionH relativeFrom="margin">
-              <wp:posOffset>-346075</wp:posOffset>
-            </wp:positionH>
-            <wp:positionV relativeFrom="paragraph">
-              <wp:posOffset>6880860</wp:posOffset>
-            </wp:positionV>
-            <wp:extent cx="1676400" cy="980440"/>
-            <wp:effectExtent l="0" t="0" r="0" b="0"/>
-            <wp:wrapSquare wrapText="bothSides"/>
-            <wp:docPr id="382773946" name="Imagen 3" descr="Python Tutorial: Streamlit | DataCamp"/>
-            <wp:cNvGraphicFramePr>
-              <a:graphicFrameLocks xmlns:a="http://schemas.openxmlformats.org/drawingml/2006/main" noChangeAspect="1"/>
-            </wp:cNvGraphicFramePr>
-            <a:graphic xmlns:a="http://schemas.openxmlformats.org/drawingml/2006/main">
-              <a:graphicData uri="http://schemas.openxmlformats.org/drawingml/2006/picture">
-                <pic:pic xmlns:pic="http://schemas.openxmlformats.org/drawingml/2006/picture">
-                  <pic:nvPicPr>
-                    <pic:cNvPr id="0" name="Picture 5" descr="Python Tutorial: Streamlit | DataCamp"/>
-                    <pic:cNvPicPr>
-                      <a:picLocks noChangeAspect="1" noChangeArrowheads="1"/>
-                    </pic:cNvPicPr>
-                  </pic:nvPicPr>
-                  <pic:blipFill>
-                    <a:blip r:embed="rId13" cstate="print">
-                      <a:extLst>
-                        <a:ext uri="{28A0092B-C50C-407E-A947-70E740481C1C}">
-                          <a14:useLocalDpi xmlns:a14="http://schemas.microsoft.com/office/drawing/2010/main" val="0"/>
-                        </a:ext>
-                      </a:extLst>
-                    </a:blip>
-                    <a:srcRect/>
-                    <a:stretch>
-                      <a:fillRect/>
-                    </a:stretch>
-                  </pic:blipFill>
-                  <pic:spPr bwMode="auto">
-                    <a:xfrm>
-                      <a:off x="0" y="0"/>
-                      <a:ext cx="1676400" cy="980440"/>
-                    </a:xfrm>
-                    <a:prstGeom prst="rect">
-                      <a:avLst/>
-                    </a:prstGeom>
-                    <a:noFill/>
-                    <a:ln>
-                      <a:noFill/>
-                    </a:ln>
-                  </pic:spPr>
-                </pic:pic>
-              </a:graphicData>
-            </a:graphic>
-            <wp14:sizeRelH relativeFrom="margin">
-              <wp14:pctWidth>0</wp14:pctWidth>
-            </wp14:sizeRelH>
-            <wp14:sizeRelV relativeFrom="margin">
-              <wp14:pctHeight>0</wp14:pctHeight>
-            </wp14:sizeRelV>
-          </wp:anchor>
-        </w:drawing>
-      </w:r>
-      <w:r>
-        <w:rPr>
-          <w:noProof/>
-        </w:rPr>
         <mc:AlternateContent>
           <mc:Choice Requires="wps">
             <w:drawing>
-              <wp:anchor distT="0" distB="0" distL="114300" distR="114300" simplePos="0" relativeHeight="251667456" behindDoc="0" locked="0" layoutInCell="1" allowOverlap="1" wp14:anchorId="2058433E" wp14:editId="2D17335C">
+              <wp:anchor distT="0" distB="0" distL="114300" distR="114300" simplePos="0" relativeHeight="251667456" behindDoc="0" locked="0" layoutInCell="1" allowOverlap="1" wp14:anchorId="2058433E" wp14:editId="7672E6B8">
                 <wp:simplePos x="0" y="0"/>
                 <wp:positionH relativeFrom="column">
-                  <wp:posOffset>1524635</wp:posOffset>
+                  <wp:posOffset>1532467</wp:posOffset>
                 </wp:positionH>
                 <wp:positionV relativeFrom="paragraph">
-                  <wp:posOffset>6888903</wp:posOffset>
+                  <wp:posOffset>6965314</wp:posOffset>
                 </wp:positionV>
-                <wp:extent cx="4671060" cy="1386840"/>
-                <wp:effectExtent l="0" t="0" r="15240" b="22860"/>
+                <wp:extent cx="4671060" cy="1583267"/>
+                <wp:effectExtent l="0" t="0" r="15240" b="17145"/>
                 <wp:wrapNone/>
                 <wp:docPr id="644218656" name="Cuadro de texto 6"/>
                 <wp:cNvGraphicFramePr/>
@@ -6520,7 +6553,7 @@
                       <wps:spPr>
                         <a:xfrm>
                           <a:off x="0" y="0"/>
-                          <a:ext cx="4671060" cy="1386840"/>
+                          <a:ext cx="4671060" cy="1583267"/>
                         </a:xfrm>
                         <a:prstGeom prst="rect">
                           <a:avLst/>
@@ -6545,7 +6578,25 @@
                               <w:t>Streamlit</w:t>
                             </w:r>
                             <w:r>
-                              <w:t xml:space="preserve"> es una biblioteca de código abierto en Python que permite a los desarrolladores crear aplicaciones web interactivas para análisis de datos, prototipado rápido y visualización de datos. Con Streamlit, los usuarios pueden convertir scripts de Python en aplicaciones web interactivas con solo unas pocas líneas de código.</w:t>
+                              <w:t xml:space="preserve"> </w:t>
+                            </w:r>
+                            <w:r>
+                              <w:t>es una librería de Python usada para la creación de paginas web dentro de el lenguaje de programación. Nos permite hacer una web de manera sencilla y visualmente atractiva para una cosa sencilla. Esta librería la usaremos para la creación de análisis y para el diseño de la página web.</w:t>
+                            </w:r>
+                          </w:p>
+                          <w:p>
+                            <w:pPr>
+                              <w:rPr>
+                                <w:b/>
+                                <w:bCs/>
+                              </w:rPr>
+                            </w:pPr>
+                            <w:r>
+                              <w:rPr>
+                                <w:b/>
+                                <w:bCs/>
+                              </w:rPr>
+                              <w:t>Empleado como librería para la creación del diseño y análisis de la pagina web.</w:t>
                             </w:r>
                           </w:p>
                         </w:txbxContent>
@@ -6570,7 +6621,7 @@
           </mc:Choice>
           <mc:Fallback>
             <w:pict>
-              <v:shape w14:anchorId="2058433E" id="Cuadro de texto 6" o:spid="_x0000_s1027" type="#_x0000_t202" style="position:absolute;left:0;text-align:left;margin-left:120.05pt;margin-top:542.45pt;width:367.8pt;height:109.2pt;z-index:251667456;visibility:visible;mso-wrap-style:square;mso-width-percent:0;mso-height-percent:0;mso-wrap-distance-left:9pt;mso-wrap-distance-top:0;mso-wrap-distance-right:9pt;mso-wrap-distance-bottom:0;mso-position-horizontal:absolute;mso-position-horizontal-relative:text;mso-position-vertical:absolute;mso-position-vertical-relative:text;mso-width-percent:0;mso-height-percent:0;mso-width-relative:margin;mso-height-relative:margin;v-text-anchor:top" o:gfxdata="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" fillcolor="white [3201]" strokecolor="white [3212]" strokeweight=".5pt">
+              <v:shape w14:anchorId="2058433E" id="Cuadro de texto 6" o:spid="_x0000_s1027" type="#_x0000_t202" style="position:absolute;left:0;text-align:left;margin-left:120.65pt;margin-top:548.45pt;width:367.8pt;height:124.65pt;z-index:251667456;visibility:visible;mso-wrap-style:square;mso-width-percent:0;mso-height-percent:0;mso-wrap-distance-left:9pt;mso-wrap-distance-top:0;mso-wrap-distance-right:9pt;mso-wrap-distance-bottom:0;mso-position-horizontal:absolute;mso-position-horizontal-relative:text;mso-position-vertical:absolute;mso-position-vertical-relative:text;mso-width-percent:0;mso-height-percent:0;mso-width-relative:margin;mso-height-relative:margin;v-text-anchor:top" o:gfxdata="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" fillcolor="white [3201]" strokecolor="white [3212]" strokeweight=".5pt">
                 <v:textbox>
                   <w:txbxContent>
                     <w:p>
@@ -6582,7 +6633,25 @@
                         <w:t>Streamlit</w:t>
                       </w:r>
                       <w:r>
-                        <w:t xml:space="preserve"> es una biblioteca de código abierto en Python que permite a los desarrolladores crear aplicaciones web interactivas para análisis de datos, prototipado rápido y visualización de datos. Con Streamlit, los usuarios pueden convertir scripts de Python en aplicaciones web interactivas con solo unas pocas líneas de código.</w:t>
+                        <w:t xml:space="preserve"> </w:t>
+                      </w:r>
+                      <w:r>
+                        <w:t>es una librería de Python usada para la creación de paginas web dentro de el lenguaje de programación. Nos permite hacer una web de manera sencilla y visualmente atractiva para una cosa sencilla. Esta librería la usaremos para la creación de análisis y para el diseño de la página web.</w:t>
+                      </w:r>
+                    </w:p>
+                    <w:p>
+                      <w:pPr>
+                        <w:rPr>
+                          <w:b/>
+                          <w:bCs/>
+                        </w:rPr>
+                      </w:pPr>
+                      <w:r>
+                        <w:rPr>
+                          <w:b/>
+                          <w:bCs/>
+                        </w:rPr>
+                        <w:t>Empleado como librería para la creación del diseño y análisis de la pagina web.</w:t>
                       </w:r>
                     </w:p>
                   </w:txbxContent>
@@ -6599,16 +6668,171 @@
         <mc:AlternateContent>
           <mc:Choice Requires="wps">
             <w:drawing>
-              <wp:anchor distT="0" distB="0" distL="114300" distR="114300" simplePos="0" relativeHeight="251669504" behindDoc="0" locked="0" layoutInCell="1" allowOverlap="1" wp14:anchorId="5365EB3E" wp14:editId="0A7021E8">
+              <wp:anchor distT="0" distB="0" distL="114300" distR="114300" simplePos="0" relativeHeight="251663360" behindDoc="0" locked="0" layoutInCell="1" allowOverlap="1" wp14:anchorId="1A6C9F5C" wp14:editId="7B9885FD">
                 <wp:simplePos x="0" y="0"/>
                 <wp:positionH relativeFrom="column">
-                  <wp:posOffset>1576070</wp:posOffset>
+                  <wp:posOffset>1574800</wp:posOffset>
                 </wp:positionH>
                 <wp:positionV relativeFrom="paragraph">
-                  <wp:posOffset>1783504</wp:posOffset>
+                  <wp:posOffset>3468582</wp:posOffset>
                 </wp:positionV>
-                <wp:extent cx="4594860" cy="1532466"/>
-                <wp:effectExtent l="0" t="0" r="15240" b="10795"/>
+                <wp:extent cx="4671060" cy="1710266"/>
+                <wp:effectExtent l="0" t="0" r="15240" b="23495"/>
+                <wp:wrapNone/>
+                <wp:docPr id="591291710" name="Cuadro de texto 6"/>
+                <wp:cNvGraphicFramePr/>
+                <a:graphic xmlns:a="http://schemas.openxmlformats.org/drawingml/2006/main">
+                  <a:graphicData uri="http://schemas.microsoft.com/office/word/2010/wordprocessingShape">
+                    <wps:wsp>
+                      <wps:cNvSpPr txBox="1"/>
+                      <wps:spPr>
+                        <a:xfrm>
+                          <a:off x="0" y="0"/>
+                          <a:ext cx="4671060" cy="1710266"/>
+                        </a:xfrm>
+                        <a:prstGeom prst="rect">
+                          <a:avLst/>
+                        </a:prstGeom>
+                        <a:solidFill>
+                          <a:schemeClr val="lt1"/>
+                        </a:solidFill>
+                        <a:ln w="6350">
+                          <a:solidFill>
+                            <a:schemeClr val="bg1"/>
+                          </a:solidFill>
+                        </a:ln>
+                      </wps:spPr>
+                      <wps:txbx>
+                        <w:txbxContent>
+                          <w:p>
+                            <w:r>
+                              <w:rPr>
+                                <w:b/>
+                                <w:bCs/>
+                              </w:rPr>
+                              <w:t>Firebase</w:t>
+                            </w:r>
+                            <w:r>
+                              <w:t xml:space="preserve"> es una plataforma</w:t>
+                            </w:r>
+                            <w:r>
+                              <w:t xml:space="preserve"> en la nube que nos ofrece una gran variedad de herramientas para la creación y desarrollo de proyectos</w:t>
+                            </w:r>
+                            <w:r>
+                              <w:t>.</w:t>
+                            </w:r>
+                            <w:r>
+                              <w:t xml:space="preserve"> En este caso implementaremos la herramienta de base de datos en tiempo real que nos permitirá hacer consultas, almacenado de datos y gestión en tiempo real. También cuenta con herramientas de autentificación de usuarios que podremos usar en nuestro proyecto</w:t>
+                            </w:r>
+                            <w:r>
+                              <w:t>.</w:t>
+                            </w:r>
+                          </w:p>
+                          <w:p>
+                            <w:pPr>
+                              <w:rPr>
+                                <w:b/>
+                                <w:bCs/>
+                              </w:rPr>
+                            </w:pPr>
+                            <w:r>
+                              <w:rPr>
+                                <w:b/>
+                                <w:bCs/>
+                              </w:rPr>
+                              <w:t>Empleado como base de datos del juego y pagina web.</w:t>
+                            </w:r>
+                          </w:p>
+                          <w:p/>
+                        </w:txbxContent>
+                      </wps:txbx>
+                      <wps:bodyPr rot="0" spcFirstLastPara="0" vertOverflow="overflow" horzOverflow="overflow" vert="horz" wrap="square" lIns="91440" tIns="45720" rIns="91440" bIns="45720" numCol="1" spcCol="0" rtlCol="0" fromWordArt="0" anchor="t" anchorCtr="0" forceAA="0" compatLnSpc="1">
+                        <a:prstTxWarp prst="textNoShape">
+                          <a:avLst/>
+                        </a:prstTxWarp>
+                        <a:noAutofit/>
+                      </wps:bodyPr>
+                    </wps:wsp>
+                  </a:graphicData>
+                </a:graphic>
+                <wp14:sizeRelH relativeFrom="margin">
+                  <wp14:pctWidth>0</wp14:pctWidth>
+                </wp14:sizeRelH>
+                <wp14:sizeRelV relativeFrom="margin">
+                  <wp14:pctHeight>0</wp14:pctHeight>
+                </wp14:sizeRelV>
+              </wp:anchor>
+            </w:drawing>
+          </mc:Choice>
+          <mc:Fallback>
+            <w:pict>
+              <v:shape w14:anchorId="1A6C9F5C" id="_x0000_s1028" type="#_x0000_t202" style="position:absolute;left:0;text-align:left;margin-left:124pt;margin-top:273.1pt;width:367.8pt;height:134.65pt;z-index:251663360;visibility:visible;mso-wrap-style:square;mso-width-percent:0;mso-height-percent:0;mso-wrap-distance-left:9pt;mso-wrap-distance-top:0;mso-wrap-distance-right:9pt;mso-wrap-distance-bottom:0;mso-position-horizontal:absolute;mso-position-horizontal-relative:text;mso-position-vertical:absolute;mso-position-vertical-relative:text;mso-width-percent:0;mso-height-percent:0;mso-width-relative:margin;mso-height-relative:margin;v-text-anchor:top" o:gfxdata="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" fillcolor="white [3201]" strokecolor="white [3212]" strokeweight=".5pt">
+                <v:textbox>
+                  <w:txbxContent>
+                    <w:p>
+                      <w:r>
+                        <w:rPr>
+                          <w:b/>
+                          <w:bCs/>
+                        </w:rPr>
+                        <w:t>Firebase</w:t>
+                      </w:r>
+                      <w:r>
+                        <w:t xml:space="preserve"> es una plataforma</w:t>
+                      </w:r>
+                      <w:r>
+                        <w:t xml:space="preserve"> en la nube que nos ofrece una gran variedad de herramientas para la creación y desarrollo de proyectos</w:t>
+                      </w:r>
+                      <w:r>
+                        <w:t>.</w:t>
+                      </w:r>
+                      <w:r>
+                        <w:t xml:space="preserve"> En este caso implementaremos la herramienta de base de datos en tiempo real que nos permitirá hacer consultas, almacenado de datos y gestión en tiempo real. También cuenta con herramientas de autentificación de usuarios que podremos usar en nuestro proyecto</w:t>
+                      </w:r>
+                      <w:r>
+                        <w:t>.</w:t>
+                      </w:r>
+                    </w:p>
+                    <w:p>
+                      <w:pPr>
+                        <w:rPr>
+                          <w:b/>
+                          <w:bCs/>
+                        </w:rPr>
+                      </w:pPr>
+                      <w:r>
+                        <w:rPr>
+                          <w:b/>
+                          <w:bCs/>
+                        </w:rPr>
+                        <w:t>Empleado como base de datos del juego y pagina web.</w:t>
+                      </w:r>
+                    </w:p>
+                    <w:p/>
+                  </w:txbxContent>
+                </v:textbox>
+              </v:shape>
+            </w:pict>
+          </mc:Fallback>
+        </mc:AlternateContent>
+      </w:r>
+      <w:r>
+        <w:rPr>
+          <w:noProof/>
+        </w:rPr>
+        <mc:AlternateContent>
+          <mc:Choice Requires="wps">
+            <w:drawing>
+              <wp:anchor distT="0" distB="0" distL="114300" distR="114300" simplePos="0" relativeHeight="251669504" behindDoc="0" locked="0" layoutInCell="1" allowOverlap="1" wp14:anchorId="5365EB3E" wp14:editId="4AC21A24">
+                <wp:simplePos x="0" y="0"/>
+                <wp:positionH relativeFrom="column">
+                  <wp:posOffset>1574800</wp:posOffset>
+                </wp:positionH>
+                <wp:positionV relativeFrom="paragraph">
+                  <wp:posOffset>1783715</wp:posOffset>
+                </wp:positionV>
+                <wp:extent cx="4594860" cy="1625600"/>
+                <wp:effectExtent l="0" t="0" r="15240" b="12700"/>
                 <wp:wrapNone/>
                 <wp:docPr id="1239332066" name="Cuadro de texto 8"/>
                 <wp:cNvGraphicFramePr/>
@@ -6619,7 +6843,7 @@
                       <wps:spPr>
                         <a:xfrm>
                           <a:off x="0" y="0"/>
-                          <a:ext cx="4594860" cy="1532466"/>
+                          <a:ext cx="4594860" cy="1625600"/>
                         </a:xfrm>
                         <a:prstGeom prst="rect">
                           <a:avLst/>
@@ -6647,7 +6871,10 @@
                               <w:t xml:space="preserve"> </w:t>
                             </w:r>
                             <w:r>
-                              <w:t xml:space="preserve">o </w:t>
+                              <w:t>o</w:t>
+                            </w:r>
+                            <w:r>
+                              <w:t xml:space="preserve"> también conocido como </w:t>
                             </w:r>
                             <w:r>
                               <w:rPr>
@@ -6657,7 +6884,42 @@
                               <w:t>C sharp</w:t>
                             </w:r>
                             <w:r>
-                              <w:t xml:space="preserve"> es un lenguaje de programación desarrollado por Microsoft como parte de su plataforma .NET. Es un lenguaje de programación de propósito general que se utiliza principalmente para desarrollar aplicaciones de escritorio, aplicaciones web, juegos y aplicaciones móviles en el entorno de desarrollo de software de Microsoft.</w:t>
+                              <w:rPr>
+                                <w:b/>
+                                <w:bCs/>
+                              </w:rPr>
+                              <w:t xml:space="preserve"> </w:t>
+                            </w:r>
+                            <w:r>
+                              <w:t xml:space="preserve">fue desarrollado por Microsoft en el año 2000. Este lenguaje es la evolución del lenguaje C y C++. Es uno de los lenguajes </w:t>
+                            </w:r>
+                            <w:r>
+                              <w:t>más</w:t>
+                            </w:r>
+                            <w:r>
+                              <w:t xml:space="preserve"> usados para </w:t>
+                            </w:r>
+                            <w:r>
+                              <w:t>el</w:t>
+                            </w:r>
+                            <w:r>
+                              <w:t xml:space="preserve"> </w:t>
+                            </w:r>
+                            <w:r>
+                              <w:t>desarrollo</w:t>
+                            </w:r>
+                            <w:r>
+                              <w:t xml:space="preserve"> de aplicaciones y se enfoca a la programación orientada a objetos. En este caso nuestro juego desarrollado en Unity va a estar programado en este lenguaje de programación.</w:t>
+                            </w:r>
+                            <w:r>
+                              <w:br/>
+                            </w:r>
+                            <w:r>
+                              <w:rPr>
+                                <w:b/>
+                                <w:bCs/>
+                              </w:rPr>
+                              <w:t>Empleado para la programación de cada objeto dentro de mi juego (Scripts).</w:t>
                             </w:r>
                           </w:p>
                         </w:txbxContent>
@@ -6671,12 +6933,15 @@
                     </wps:wsp>
                   </a:graphicData>
                 </a:graphic>
+                <wp14:sizeRelV relativeFrom="margin">
+                  <wp14:pctHeight>0</wp14:pctHeight>
+                </wp14:sizeRelV>
               </wp:anchor>
             </w:drawing>
           </mc:Choice>
           <mc:Fallback>
             <w:pict>
-              <v:shape w14:anchorId="5365EB3E" id="Cuadro de texto 8" o:spid="_x0000_s1028" type="#_x0000_t202" style="position:absolute;left:0;text-align:left;margin-left:124.1pt;margin-top:140.45pt;width:361.8pt;height:120.65pt;z-index:251669504;visibility:visible;mso-wrap-style:square;mso-wrap-distance-left:9pt;mso-wrap-distance-top:0;mso-wrap-distance-right:9pt;mso-wrap-distance-bottom:0;mso-position-horizontal:absolute;mso-position-horizontal-relative:text;mso-position-vertical:absolute;mso-position-vertical-relative:text;v-text-anchor:top" o:gfxdata="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" fillcolor="white [3201]" strokecolor="white [3212]" strokeweight=".5pt">
+              <v:shape w14:anchorId="5365EB3E" id="Cuadro de texto 8" o:spid="_x0000_s1029" type="#_x0000_t202" style="position:absolute;left:0;text-align:left;margin-left:124pt;margin-top:140.45pt;width:361.8pt;height:128pt;z-index:251669504;visibility:visible;mso-wrap-style:square;mso-height-percent:0;mso-wrap-distance-left:9pt;mso-wrap-distance-top:0;mso-wrap-distance-right:9pt;mso-wrap-distance-bottom:0;mso-position-horizontal:absolute;mso-position-horizontal-relative:text;mso-position-vertical:absolute;mso-position-vertical-relative:text;mso-height-percent:0;mso-height-relative:margin;v-text-anchor:top" o:gfxdata="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" fillcolor="white [3201]" strokecolor="white [3212]" strokeweight=".5pt">
                 <v:textbox>
                   <w:txbxContent>
                     <w:p>
@@ -6691,7 +6956,10 @@
                         <w:t xml:space="preserve"> </w:t>
                       </w:r>
                       <w:r>
-                        <w:t xml:space="preserve">o </w:t>
+                        <w:t>o</w:t>
+                      </w:r>
+                      <w:r>
+                        <w:t xml:space="preserve"> también conocido como </w:t>
                       </w:r>
                       <w:r>
                         <w:rPr>
@@ -6701,7 +6969,42 @@
                         <w:t>C sharp</w:t>
                       </w:r>
                       <w:r>
-                        <w:t xml:space="preserve"> es un lenguaje de programación desarrollado por Microsoft como parte de su plataforma .NET. Es un lenguaje de programación de propósito general que se utiliza principalmente para desarrollar aplicaciones de escritorio, aplicaciones web, juegos y aplicaciones móviles en el entorno de desarrollo de software de Microsoft.</w:t>
+                        <w:rPr>
+                          <w:b/>
+                          <w:bCs/>
+                        </w:rPr>
+                        <w:t xml:space="preserve"> </w:t>
+                      </w:r>
+                      <w:r>
+                        <w:t xml:space="preserve">fue desarrollado por Microsoft en el año 2000. Este lenguaje es la evolución del lenguaje C y C++. Es uno de los lenguajes </w:t>
+                      </w:r>
+                      <w:r>
+                        <w:t>más</w:t>
+                      </w:r>
+                      <w:r>
+                        <w:t xml:space="preserve"> usados para </w:t>
+                      </w:r>
+                      <w:r>
+                        <w:t>el</w:t>
+                      </w:r>
+                      <w:r>
+                        <w:t xml:space="preserve"> </w:t>
+                      </w:r>
+                      <w:r>
+                        <w:t>desarrollo</w:t>
+                      </w:r>
+                      <w:r>
+                        <w:t xml:space="preserve"> de aplicaciones y se enfoca a la programación orientada a objetos. En este caso nuestro juego desarrollado en Unity va a estar programado en este lenguaje de programación.</w:t>
+                      </w:r>
+                      <w:r>
+                        <w:br/>
+                      </w:r>
+                      <w:r>
+                        <w:rPr>
+                          <w:b/>
+                          <w:bCs/>
+                        </w:rPr>
+                        <w:t>Empleado para la programación de cada objeto dentro de mi juego (Scripts).</w:t>
                       </w:r>
                     </w:p>
                   </w:txbxContent>
@@ -6715,322 +7018,16 @@
         <w:rPr>
           <w:noProof/>
         </w:rPr>
-        <w:drawing>
-          <wp:anchor distT="0" distB="0" distL="114300" distR="114300" simplePos="0" relativeHeight="251668480" behindDoc="0" locked="0" layoutInCell="1" allowOverlap="1" wp14:anchorId="0484A2D4" wp14:editId="3E9A1EEF">
-            <wp:simplePos x="0" y="0"/>
-            <wp:positionH relativeFrom="column">
-              <wp:posOffset>-186690</wp:posOffset>
-            </wp:positionH>
-            <wp:positionV relativeFrom="paragraph">
-              <wp:posOffset>1647825</wp:posOffset>
-            </wp:positionV>
-            <wp:extent cx="1405255" cy="1405255"/>
-            <wp:effectExtent l="0" t="0" r="0" b="0"/>
-            <wp:wrapSquare wrapText="bothSides"/>
-            <wp:docPr id="1906466597" name="Imagen 7" descr="Icono&#10;&#10;Descripción generada automáticamente"/>
-            <wp:cNvGraphicFramePr>
-              <a:graphicFrameLocks xmlns:a="http://schemas.openxmlformats.org/drawingml/2006/main" noChangeAspect="1"/>
-            </wp:cNvGraphicFramePr>
-            <a:graphic xmlns:a="http://schemas.openxmlformats.org/drawingml/2006/main">
-              <a:graphicData uri="http://schemas.openxmlformats.org/drawingml/2006/picture">
-                <pic:pic xmlns:pic="http://schemas.openxmlformats.org/drawingml/2006/picture">
-                  <pic:nvPicPr>
-                    <pic:cNvPr id="1906466597" name="Imagen 7" descr="Icono&#10;&#10;Descripción generada automáticamente"/>
-                    <pic:cNvPicPr>
-                      <a:picLocks noChangeAspect="1" noChangeArrowheads="1"/>
-                    </pic:cNvPicPr>
-                  </pic:nvPicPr>
-                  <pic:blipFill>
-                    <a:blip r:embed="rId14" cstate="print">
-                      <a:extLst>
-                        <a:ext uri="{28A0092B-C50C-407E-A947-70E740481C1C}">
-                          <a14:useLocalDpi xmlns:a14="http://schemas.microsoft.com/office/drawing/2010/main" val="0"/>
-                        </a:ext>
-                      </a:extLst>
-                    </a:blip>
-                    <a:srcRect/>
-                    <a:stretch>
-                      <a:fillRect/>
-                    </a:stretch>
-                  </pic:blipFill>
-                  <pic:spPr bwMode="auto">
-                    <a:xfrm>
-                      <a:off x="0" y="0"/>
-                      <a:ext cx="1405255" cy="1405255"/>
-                    </a:xfrm>
-                    <a:prstGeom prst="rect">
-                      <a:avLst/>
-                    </a:prstGeom>
-                    <a:noFill/>
-                    <a:ln>
-                      <a:noFill/>
-                    </a:ln>
-                  </pic:spPr>
-                </pic:pic>
-              </a:graphicData>
-            </a:graphic>
-            <wp14:sizeRelH relativeFrom="margin">
-              <wp14:pctWidth>0</wp14:pctWidth>
-            </wp14:sizeRelH>
-            <wp14:sizeRelV relativeFrom="margin">
-              <wp14:pctHeight>0</wp14:pctHeight>
-            </wp14:sizeRelV>
-          </wp:anchor>
-        </w:drawing>
-      </w:r>
-      <w:r>
-        <w:rPr>
-          <w:noProof/>
-        </w:rPr>
-        <w:drawing>
-          <wp:anchor distT="0" distB="0" distL="114300" distR="114300" simplePos="0" relativeHeight="251659264" behindDoc="0" locked="0" layoutInCell="1" allowOverlap="1" wp14:anchorId="2F9A09EC" wp14:editId="24918C81">
-            <wp:simplePos x="0" y="0"/>
-            <wp:positionH relativeFrom="margin">
-              <wp:posOffset>-410210</wp:posOffset>
-            </wp:positionH>
-            <wp:positionV relativeFrom="paragraph">
-              <wp:posOffset>3633470</wp:posOffset>
-            </wp:positionV>
-            <wp:extent cx="1996440" cy="685800"/>
-            <wp:effectExtent l="0" t="0" r="0" b="0"/>
-            <wp:wrapSquare wrapText="bothSides"/>
-            <wp:docPr id="671199032" name="Imagen 2" descr="Firebase - Wikipedia, la enciclopedia libre"/>
-            <wp:cNvGraphicFramePr>
-              <a:graphicFrameLocks xmlns:a="http://schemas.openxmlformats.org/drawingml/2006/main" noChangeAspect="1"/>
-            </wp:cNvGraphicFramePr>
-            <a:graphic xmlns:a="http://schemas.openxmlformats.org/drawingml/2006/main">
-              <a:graphicData uri="http://schemas.openxmlformats.org/drawingml/2006/picture">
-                <pic:pic xmlns:pic="http://schemas.openxmlformats.org/drawingml/2006/picture">
-                  <pic:nvPicPr>
-                    <pic:cNvPr id="0" name="Picture 3" descr="Firebase - Wikipedia, la enciclopedia libre"/>
-                    <pic:cNvPicPr>
-                      <a:picLocks noChangeAspect="1" noChangeArrowheads="1"/>
-                    </pic:cNvPicPr>
-                  </pic:nvPicPr>
-                  <pic:blipFill>
-                    <a:blip r:embed="rId15" cstate="print">
-                      <a:extLst>
-                        <a:ext uri="{28A0092B-C50C-407E-A947-70E740481C1C}">
-                          <a14:useLocalDpi xmlns:a14="http://schemas.microsoft.com/office/drawing/2010/main" val="0"/>
-                        </a:ext>
-                      </a:extLst>
-                    </a:blip>
-                    <a:srcRect/>
-                    <a:stretch>
-                      <a:fillRect/>
-                    </a:stretch>
-                  </pic:blipFill>
-                  <pic:spPr bwMode="auto">
-                    <a:xfrm>
-                      <a:off x="0" y="0"/>
-                      <a:ext cx="1996440" cy="685800"/>
-                    </a:xfrm>
-                    <a:prstGeom prst="rect">
-                      <a:avLst/>
-                    </a:prstGeom>
-                    <a:noFill/>
-                    <a:ln>
-                      <a:noFill/>
-                    </a:ln>
-                  </pic:spPr>
-                </pic:pic>
-              </a:graphicData>
-            </a:graphic>
-            <wp14:sizeRelH relativeFrom="margin">
-              <wp14:pctWidth>0</wp14:pctWidth>
-            </wp14:sizeRelH>
-            <wp14:sizeRelV relativeFrom="margin">
-              <wp14:pctHeight>0</wp14:pctHeight>
-            </wp14:sizeRelV>
-          </wp:anchor>
-        </w:drawing>
-      </w:r>
-      <w:r>
-        <w:rPr>
-          <w:noProof/>
-        </w:rPr>
         <mc:AlternateContent>
           <mc:Choice Requires="wps">
             <w:drawing>
-              <wp:anchor distT="0" distB="0" distL="114300" distR="114300" simplePos="0" relativeHeight="251663360" behindDoc="0" locked="0" layoutInCell="1" allowOverlap="1" wp14:anchorId="1A6C9F5C" wp14:editId="7EC7EA41">
-                <wp:simplePos x="0" y="0"/>
-                <wp:positionH relativeFrom="column">
-                  <wp:posOffset>1585595</wp:posOffset>
-                </wp:positionH>
-                <wp:positionV relativeFrom="paragraph">
-                  <wp:posOffset>3498850</wp:posOffset>
-                </wp:positionV>
-                <wp:extent cx="4671060" cy="1386840"/>
-                <wp:effectExtent l="0" t="0" r="15240" b="22860"/>
-                <wp:wrapNone/>
-                <wp:docPr id="591291710" name="Cuadro de texto 6"/>
-                <wp:cNvGraphicFramePr/>
-                <a:graphic xmlns:a="http://schemas.openxmlformats.org/drawingml/2006/main">
-                  <a:graphicData uri="http://schemas.microsoft.com/office/word/2010/wordprocessingShape">
-                    <wps:wsp>
-                      <wps:cNvSpPr txBox="1"/>
-                      <wps:spPr>
-                        <a:xfrm>
-                          <a:off x="0" y="0"/>
-                          <a:ext cx="4671060" cy="1386840"/>
-                        </a:xfrm>
-                        <a:prstGeom prst="rect">
-                          <a:avLst/>
-                        </a:prstGeom>
-                        <a:solidFill>
-                          <a:schemeClr val="lt1"/>
-                        </a:solidFill>
-                        <a:ln w="6350">
-                          <a:solidFill>
-                            <a:schemeClr val="bg1"/>
-                          </a:solidFill>
-                        </a:ln>
-                      </wps:spPr>
-                      <wps:txbx>
-                        <w:txbxContent>
-                          <w:p>
-                            <w:r>
-                              <w:rPr>
-                                <w:b/>
-                                <w:bCs/>
-                              </w:rPr>
-                              <w:t>Firebase</w:t>
-                            </w:r>
-                            <w:r>
-                              <w:t xml:space="preserve"> es una plataforma de desarrollo de aplicaciones móviles y web desarrollada por Google. Ofrece una amplia gama de herramientas y servicios que ayudan a los desarrolladores a construir, mejorar y hacer crecer sus aplicaciones de manera efectiva</w:t>
-                            </w:r>
-                            <w:r>
-                              <w:t>. Cuenta con un sistema de autentificación y de base de datos en tiempo real no relacional.</w:t>
-                            </w:r>
-                          </w:p>
-                        </w:txbxContent>
-                      </wps:txbx>
-                      <wps:bodyPr rot="0" spcFirstLastPara="0" vertOverflow="overflow" horzOverflow="overflow" vert="horz" wrap="square" lIns="91440" tIns="45720" rIns="91440" bIns="45720" numCol="1" spcCol="0" rtlCol="0" fromWordArt="0" anchor="t" anchorCtr="0" forceAA="0" compatLnSpc="1">
-                        <a:prstTxWarp prst="textNoShape">
-                          <a:avLst/>
-                        </a:prstTxWarp>
-                        <a:noAutofit/>
-                      </wps:bodyPr>
-                    </wps:wsp>
-                  </a:graphicData>
-                </a:graphic>
-                <wp14:sizeRelH relativeFrom="margin">
-                  <wp14:pctWidth>0</wp14:pctWidth>
-                </wp14:sizeRelH>
-                <wp14:sizeRelV relativeFrom="margin">
-                  <wp14:pctHeight>0</wp14:pctHeight>
-                </wp14:sizeRelV>
-              </wp:anchor>
-            </w:drawing>
-          </mc:Choice>
-          <mc:Fallback>
-            <w:pict>
-              <v:shape w14:anchorId="1A6C9F5C" id="_x0000_s1029" type="#_x0000_t202" style="position:absolute;left:0;text-align:left;margin-left:124.85pt;margin-top:275.5pt;width:367.8pt;height:109.2pt;z-index:251663360;visibility:visible;mso-wrap-style:square;mso-width-percent:0;mso-height-percent:0;mso-wrap-distance-left:9pt;mso-wrap-distance-top:0;mso-wrap-distance-right:9pt;mso-wrap-distance-bottom:0;mso-position-horizontal:absolute;mso-position-horizontal-relative:text;mso-position-vertical:absolute;mso-position-vertical-relative:text;mso-width-percent:0;mso-height-percent:0;mso-width-relative:margin;mso-height-relative:margin;v-text-anchor:top" o:gfxdata="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" fillcolor="white [3201]" strokecolor="white [3212]" strokeweight=".5pt">
-                <v:textbox>
-                  <w:txbxContent>
-                    <w:p>
-                      <w:r>
-                        <w:rPr>
-                          <w:b/>
-                          <w:bCs/>
-                        </w:rPr>
-                        <w:t>Firebase</w:t>
-                      </w:r>
-                      <w:r>
-                        <w:t xml:space="preserve"> es una plataforma de desarrollo de aplicaciones móviles y web desarrollada por Google. Ofrece una amplia gama de herramientas y servicios que ayudan a los desarrolladores a construir, mejorar y hacer crecer sus aplicaciones de manera efectiva</w:t>
-                      </w:r>
-                      <w:r>
-                        <w:t>. Cuenta con un sistema de autentificación y de base de datos en tiempo real no relacional.</w:t>
-                      </w:r>
-                    </w:p>
-                  </w:txbxContent>
-                </v:textbox>
-              </v:shape>
-            </w:pict>
-          </mc:Fallback>
-        </mc:AlternateContent>
-      </w:r>
-      <w:r>
-        <w:rPr>
-          <w:noProof/>
-        </w:rPr>
-        <w:drawing>
-          <wp:anchor distT="0" distB="0" distL="114300" distR="114300" simplePos="0" relativeHeight="251661312" behindDoc="0" locked="0" layoutInCell="1" allowOverlap="1" wp14:anchorId="523B0A98" wp14:editId="5672C50F">
-            <wp:simplePos x="0" y="0"/>
-            <wp:positionH relativeFrom="margin">
-              <wp:posOffset>-357505</wp:posOffset>
-            </wp:positionH>
-            <wp:positionV relativeFrom="paragraph">
-              <wp:posOffset>5274310</wp:posOffset>
-            </wp:positionV>
-            <wp:extent cx="1756410" cy="762000"/>
-            <wp:effectExtent l="0" t="0" r="0" b="0"/>
-            <wp:wrapSquare wrapText="bothSides"/>
-            <wp:docPr id="526528313" name="Imagen 4" descr="The advantages of learning Python | by João Gustavo | Analytics Vidhya |  Medium"/>
-            <wp:cNvGraphicFramePr>
-              <a:graphicFrameLocks xmlns:a="http://schemas.openxmlformats.org/drawingml/2006/main" noChangeAspect="1"/>
-            </wp:cNvGraphicFramePr>
-            <a:graphic xmlns:a="http://schemas.openxmlformats.org/drawingml/2006/main">
-              <a:graphicData uri="http://schemas.openxmlformats.org/drawingml/2006/picture">
-                <pic:pic xmlns:pic="http://schemas.openxmlformats.org/drawingml/2006/picture">
-                  <pic:nvPicPr>
-                    <pic:cNvPr id="0" name="Picture 7" descr="The advantages of learning Python | by João Gustavo | Analytics Vidhya |  Medium"/>
-                    <pic:cNvPicPr>
-                      <a:picLocks noChangeAspect="1" noChangeArrowheads="1"/>
-                    </pic:cNvPicPr>
-                  </pic:nvPicPr>
-                  <pic:blipFill>
-                    <a:blip r:embed="rId16" cstate="print">
-                      <a:extLst>
-                        <a:ext uri="{28A0092B-C50C-407E-A947-70E740481C1C}">
-                          <a14:useLocalDpi xmlns:a14="http://schemas.microsoft.com/office/drawing/2010/main" val="0"/>
-                        </a:ext>
-                      </a:extLst>
-                    </a:blip>
-                    <a:srcRect/>
-                    <a:stretch>
-                      <a:fillRect/>
-                    </a:stretch>
-                  </pic:blipFill>
-                  <pic:spPr bwMode="auto">
-                    <a:xfrm>
-                      <a:off x="0" y="0"/>
-                      <a:ext cx="1756410" cy="762000"/>
-                    </a:xfrm>
-                    <a:prstGeom prst="rect">
-                      <a:avLst/>
-                    </a:prstGeom>
-                    <a:noFill/>
-                    <a:ln>
-                      <a:noFill/>
-                    </a:ln>
-                  </pic:spPr>
-                </pic:pic>
-              </a:graphicData>
-            </a:graphic>
-            <wp14:sizeRelH relativeFrom="margin">
-              <wp14:pctWidth>0</wp14:pctWidth>
-            </wp14:sizeRelH>
-            <wp14:sizeRelV relativeFrom="margin">
-              <wp14:pctHeight>0</wp14:pctHeight>
-            </wp14:sizeRelV>
-          </wp:anchor>
-        </w:drawing>
-      </w:r>
-      <w:r>
-        <w:rPr>
-          <w:noProof/>
-        </w:rPr>
-        <mc:AlternateContent>
-          <mc:Choice Requires="wps">
-            <w:drawing>
-              <wp:anchor distT="0" distB="0" distL="114300" distR="114300" simplePos="0" relativeHeight="251665408" behindDoc="0" locked="0" layoutInCell="1" allowOverlap="1" wp14:anchorId="4CE80E84" wp14:editId="0BFEBDA0">
+              <wp:anchor distT="0" distB="0" distL="114300" distR="114300" simplePos="0" relativeHeight="251665408" behindDoc="0" locked="0" layoutInCell="1" allowOverlap="1" wp14:anchorId="4CE80E84" wp14:editId="318DB012">
                 <wp:simplePos x="0" y="0"/>
                 <wp:positionH relativeFrom="column">
                   <wp:posOffset>1577975</wp:posOffset>
                 </wp:positionH>
                 <wp:positionV relativeFrom="paragraph">
-                  <wp:posOffset>5114290</wp:posOffset>
+                  <wp:posOffset>5249757</wp:posOffset>
                 </wp:positionV>
                 <wp:extent cx="4671060" cy="1409700"/>
                 <wp:effectExtent l="0" t="0" r="15240" b="19050"/>
@@ -7069,7 +7066,34 @@
                               <w:t>Python</w:t>
                             </w:r>
                             <w:r>
-                              <w:t xml:space="preserve"> es un lenguaje de programación de alto nivel, interpretado y generalmente fácil de aprender y leer. Fue creado por Guido van Rossum y lanzado por primera vez en 1991. Desde entonces, se ha convertido en uno de los lenguajes de programación más populares y ampliamente utilizados en una variedad de campos, incluyendo desarrollo web, ciencia de datos, inteligencia artificial, desarrollo de juegos y más.</w:t>
+                              <w:t xml:space="preserve"> es un lenguaje de programación</w:t>
+                            </w:r>
+                            <w:r>
+                              <w:t xml:space="preserve"> de código abierto</w:t>
+                            </w:r>
+                            <w:r>
+                              <w:t>.</w:t>
+                            </w:r>
+                            <w:r>
+                              <w:t xml:space="preserve"> Es un lenguaje orientado a objetos y se caracteriza por ser un lenguaje de fácil aprendizaje y de fácil sintaxis. Usaremos este lenguaje para la creación de la página web y conectar Python con Firebase para hacer CRUD a la base de datos.</w:t>
+                            </w:r>
+                            <w:r>
+                              <w:t xml:space="preserve"> </w:t>
+                            </w:r>
+                          </w:p>
+                          <w:p>
+                            <w:pPr>
+                              <w:rPr>
+                                <w:b/>
+                                <w:bCs/>
+                              </w:rPr>
+                            </w:pPr>
+                            <w:r>
+                              <w:rPr>
+                                <w:b/>
+                                <w:bCs/>
+                              </w:rPr>
+                              <w:t>Empleado para el desarrollo de la página web.</w:t>
                             </w:r>
                           </w:p>
                         </w:txbxContent>
@@ -7094,7 +7118,7 @@
           </mc:Choice>
           <mc:Fallback>
             <w:pict>
-              <v:shape w14:anchorId="4CE80E84" id="_x0000_s1030" type="#_x0000_t202" style="position:absolute;left:0;text-align:left;margin-left:124.25pt;margin-top:402.7pt;width:367.8pt;height:111pt;z-index:251665408;visibility:visible;mso-wrap-style:square;mso-width-percent:0;mso-height-percent:0;mso-wrap-distance-left:9pt;mso-wrap-distance-top:0;mso-wrap-distance-right:9pt;mso-wrap-distance-bottom:0;mso-position-horizontal:absolute;mso-position-horizontal-relative:text;mso-position-vertical:absolute;mso-position-vertical-relative:text;mso-width-percent:0;mso-height-percent:0;mso-width-relative:margin;mso-height-relative:margin;v-text-anchor:top" o:gfxdata="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" fillcolor="white [3201]" strokecolor="white [3212]" strokeweight=".5pt">
+              <v:shape w14:anchorId="4CE80E84" id="_x0000_s1030" type="#_x0000_t202" style="position:absolute;left:0;text-align:left;margin-left:124.25pt;margin-top:413.35pt;width:367.8pt;height:111pt;z-index:251665408;visibility:visible;mso-wrap-style:square;mso-width-percent:0;mso-height-percent:0;mso-wrap-distance-left:9pt;mso-wrap-distance-top:0;mso-wrap-distance-right:9pt;mso-wrap-distance-bottom:0;mso-position-horizontal:absolute;mso-position-horizontal-relative:text;mso-position-vertical:absolute;mso-position-vertical-relative:text;mso-width-percent:0;mso-height-percent:0;mso-width-relative:margin;mso-height-relative:margin;v-text-anchor:top" o:gfxdata="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" fillcolor="white [3201]" strokecolor="white [3212]" strokeweight=".5pt">
                 <v:textbox>
                   <w:txbxContent>
                     <w:p>
@@ -7106,7 +7130,34 @@
                         <w:t>Python</w:t>
                       </w:r>
                       <w:r>
-                        <w:t xml:space="preserve"> es un lenguaje de programación de alto nivel, interpretado y generalmente fácil de aprender y leer. Fue creado por Guido van Rossum y lanzado por primera vez en 1991. Desde entonces, se ha convertido en uno de los lenguajes de programación más populares y ampliamente utilizados en una variedad de campos, incluyendo desarrollo web, ciencia de datos, inteligencia artificial, desarrollo de juegos y más.</w:t>
+                        <w:t xml:space="preserve"> es un lenguaje de programación</w:t>
+                      </w:r>
+                      <w:r>
+                        <w:t xml:space="preserve"> de código abierto</w:t>
+                      </w:r>
+                      <w:r>
+                        <w:t>.</w:t>
+                      </w:r>
+                      <w:r>
+                        <w:t xml:space="preserve"> Es un lenguaje orientado a objetos y se caracteriza por ser un lenguaje de fácil aprendizaje y de fácil sintaxis. Usaremos este lenguaje para la creación de la página web y conectar Python con Firebase para hacer CRUD a la base de datos.</w:t>
+                      </w:r>
+                      <w:r>
+                        <w:t xml:space="preserve"> </w:t>
+                      </w:r>
+                    </w:p>
+                    <w:p>
+                      <w:pPr>
+                        <w:rPr>
+                          <w:b/>
+                          <w:bCs/>
+                        </w:rPr>
+                      </w:pPr>
+                      <w:r>
+                        <w:rPr>
+                          <w:b/>
+                          <w:bCs/>
+                        </w:rPr>
+                        <w:t>Empleado para el desarrollo de la página web.</w:t>
                       </w:r>
                     </w:p>
                   </w:txbxContent>
@@ -7115,6 +7166,274 @@
             </w:pict>
           </mc:Fallback>
         </mc:AlternateContent>
+      </w:r>
+      <w:r>
+        <w:rPr>
+          <w:noProof/>
+        </w:rPr>
+        <w:drawing>
+          <wp:anchor distT="0" distB="0" distL="114300" distR="114300" simplePos="0" relativeHeight="251661312" behindDoc="0" locked="0" layoutInCell="1" allowOverlap="1" wp14:anchorId="523B0A98" wp14:editId="682FA30A">
+            <wp:simplePos x="0" y="0"/>
+            <wp:positionH relativeFrom="margin">
+              <wp:posOffset>-374439</wp:posOffset>
+            </wp:positionH>
+            <wp:positionV relativeFrom="paragraph">
+              <wp:posOffset>5350510</wp:posOffset>
+            </wp:positionV>
+            <wp:extent cx="1756410" cy="762000"/>
+            <wp:effectExtent l="0" t="0" r="0" b="0"/>
+            <wp:wrapSquare wrapText="bothSides"/>
+            <wp:docPr id="526528313" name="Imagen 4" descr="The advantages of learning Python | by João Gustavo | Analytics Vidhya |  Medium"/>
+            <wp:cNvGraphicFramePr>
+              <a:graphicFrameLocks xmlns:a="http://schemas.openxmlformats.org/drawingml/2006/main" noChangeAspect="1"/>
+            </wp:cNvGraphicFramePr>
+            <a:graphic xmlns:a="http://schemas.openxmlformats.org/drawingml/2006/main">
+              <a:graphicData uri="http://schemas.openxmlformats.org/drawingml/2006/picture">
+                <pic:pic xmlns:pic="http://schemas.openxmlformats.org/drawingml/2006/picture">
+                  <pic:nvPicPr>
+                    <pic:cNvPr id="0" name="Picture 7" descr="The advantages of learning Python | by João Gustavo | Analytics Vidhya |  Medium"/>
+                    <pic:cNvPicPr>
+                      <a:picLocks noChangeAspect="1" noChangeArrowheads="1"/>
+                    </pic:cNvPicPr>
+                  </pic:nvPicPr>
+                  <pic:blipFill>
+                    <a:blip r:embed="rId13" cstate="print">
+                      <a:extLst>
+                        <a:ext uri="{28A0092B-C50C-407E-A947-70E740481C1C}">
+                          <a14:useLocalDpi xmlns:a14="http://schemas.microsoft.com/office/drawing/2010/main" val="0"/>
+                        </a:ext>
+                      </a:extLst>
+                    </a:blip>
+                    <a:srcRect/>
+                    <a:stretch>
+                      <a:fillRect/>
+                    </a:stretch>
+                  </pic:blipFill>
+                  <pic:spPr bwMode="auto">
+                    <a:xfrm>
+                      <a:off x="0" y="0"/>
+                      <a:ext cx="1756410" cy="762000"/>
+                    </a:xfrm>
+                    <a:prstGeom prst="rect">
+                      <a:avLst/>
+                    </a:prstGeom>
+                    <a:noFill/>
+                    <a:ln>
+                      <a:noFill/>
+                    </a:ln>
+                  </pic:spPr>
+                </pic:pic>
+              </a:graphicData>
+            </a:graphic>
+            <wp14:sizeRelH relativeFrom="margin">
+              <wp14:pctWidth>0</wp14:pctWidth>
+            </wp14:sizeRelH>
+            <wp14:sizeRelV relativeFrom="margin">
+              <wp14:pctHeight>0</wp14:pctHeight>
+            </wp14:sizeRelV>
+          </wp:anchor>
+        </w:drawing>
+      </w:r>
+      <w:r>
+        <w:rPr>
+          <w:noProof/>
+        </w:rPr>
+        <w:drawing>
+          <wp:anchor distT="0" distB="0" distL="114300" distR="114300" simplePos="0" relativeHeight="251660288" behindDoc="0" locked="0" layoutInCell="1" allowOverlap="1" wp14:anchorId="4B774B74" wp14:editId="59633A80">
+            <wp:simplePos x="0" y="0"/>
+            <wp:positionH relativeFrom="margin">
+              <wp:posOffset>-346075</wp:posOffset>
+            </wp:positionH>
+            <wp:positionV relativeFrom="paragraph">
+              <wp:posOffset>6880860</wp:posOffset>
+            </wp:positionV>
+            <wp:extent cx="1676400" cy="980440"/>
+            <wp:effectExtent l="0" t="0" r="0" b="0"/>
+            <wp:wrapSquare wrapText="bothSides"/>
+            <wp:docPr id="382773946" name="Imagen 3" descr="Python Tutorial: Streamlit | DataCamp"/>
+            <wp:cNvGraphicFramePr>
+              <a:graphicFrameLocks xmlns:a="http://schemas.openxmlformats.org/drawingml/2006/main" noChangeAspect="1"/>
+            </wp:cNvGraphicFramePr>
+            <a:graphic xmlns:a="http://schemas.openxmlformats.org/drawingml/2006/main">
+              <a:graphicData uri="http://schemas.openxmlformats.org/drawingml/2006/picture">
+                <pic:pic xmlns:pic="http://schemas.openxmlformats.org/drawingml/2006/picture">
+                  <pic:nvPicPr>
+                    <pic:cNvPr id="0" name="Picture 5" descr="Python Tutorial: Streamlit | DataCamp"/>
+                    <pic:cNvPicPr>
+                      <a:picLocks noChangeAspect="1" noChangeArrowheads="1"/>
+                    </pic:cNvPicPr>
+                  </pic:nvPicPr>
+                  <pic:blipFill>
+                    <a:blip r:embed="rId14" cstate="print">
+                      <a:extLst>
+                        <a:ext uri="{28A0092B-C50C-407E-A947-70E740481C1C}">
+                          <a14:useLocalDpi xmlns:a14="http://schemas.microsoft.com/office/drawing/2010/main" val="0"/>
+                        </a:ext>
+                      </a:extLst>
+                    </a:blip>
+                    <a:srcRect/>
+                    <a:stretch>
+                      <a:fillRect/>
+                    </a:stretch>
+                  </pic:blipFill>
+                  <pic:spPr bwMode="auto">
+                    <a:xfrm>
+                      <a:off x="0" y="0"/>
+                      <a:ext cx="1676400" cy="980440"/>
+                    </a:xfrm>
+                    <a:prstGeom prst="rect">
+                      <a:avLst/>
+                    </a:prstGeom>
+                    <a:noFill/>
+                    <a:ln>
+                      <a:noFill/>
+                    </a:ln>
+                  </pic:spPr>
+                </pic:pic>
+              </a:graphicData>
+            </a:graphic>
+            <wp14:sizeRelH relativeFrom="margin">
+              <wp14:pctWidth>0</wp14:pctWidth>
+            </wp14:sizeRelH>
+            <wp14:sizeRelV relativeFrom="margin">
+              <wp14:pctHeight>0</wp14:pctHeight>
+            </wp14:sizeRelV>
+          </wp:anchor>
+        </w:drawing>
+      </w:r>
+      <w:r>
+        <w:rPr>
+          <w:noProof/>
+        </w:rPr>
+        <w:drawing>
+          <wp:anchor distT="0" distB="0" distL="114300" distR="114300" simplePos="0" relativeHeight="251668480" behindDoc="0" locked="0" layoutInCell="1" allowOverlap="1" wp14:anchorId="0484A2D4" wp14:editId="3E9A1EEF">
+            <wp:simplePos x="0" y="0"/>
+            <wp:positionH relativeFrom="column">
+              <wp:posOffset>-186690</wp:posOffset>
+            </wp:positionH>
+            <wp:positionV relativeFrom="paragraph">
+              <wp:posOffset>1647825</wp:posOffset>
+            </wp:positionV>
+            <wp:extent cx="1405255" cy="1405255"/>
+            <wp:effectExtent l="0" t="0" r="0" b="0"/>
+            <wp:wrapSquare wrapText="bothSides"/>
+            <wp:docPr id="1906466597" name="Imagen 7" descr="Icono&#10;&#10;Descripción generada automáticamente"/>
+            <wp:cNvGraphicFramePr>
+              <a:graphicFrameLocks xmlns:a="http://schemas.openxmlformats.org/drawingml/2006/main" noChangeAspect="1"/>
+            </wp:cNvGraphicFramePr>
+            <a:graphic xmlns:a="http://schemas.openxmlformats.org/drawingml/2006/main">
+              <a:graphicData uri="http://schemas.openxmlformats.org/drawingml/2006/picture">
+                <pic:pic xmlns:pic="http://schemas.openxmlformats.org/drawingml/2006/picture">
+                  <pic:nvPicPr>
+                    <pic:cNvPr id="1906466597" name="Imagen 7" descr="Icono&#10;&#10;Descripción generada automáticamente"/>
+                    <pic:cNvPicPr>
+                      <a:picLocks noChangeAspect="1" noChangeArrowheads="1"/>
+                    </pic:cNvPicPr>
+                  </pic:nvPicPr>
+                  <pic:blipFill>
+                    <a:blip r:embed="rId15" cstate="print">
+                      <a:extLst>
+                        <a:ext uri="{28A0092B-C50C-407E-A947-70E740481C1C}">
+                          <a14:useLocalDpi xmlns:a14="http://schemas.microsoft.com/office/drawing/2010/main" val="0"/>
+                        </a:ext>
+                      </a:extLst>
+                    </a:blip>
+                    <a:srcRect/>
+                    <a:stretch>
+                      <a:fillRect/>
+                    </a:stretch>
+                  </pic:blipFill>
+                  <pic:spPr bwMode="auto">
+                    <a:xfrm>
+                      <a:off x="0" y="0"/>
+                      <a:ext cx="1405255" cy="1405255"/>
+                    </a:xfrm>
+                    <a:prstGeom prst="rect">
+                      <a:avLst/>
+                    </a:prstGeom>
+                    <a:noFill/>
+                    <a:ln>
+                      <a:noFill/>
+                    </a:ln>
+                  </pic:spPr>
+                </pic:pic>
+              </a:graphicData>
+            </a:graphic>
+            <wp14:sizeRelH relativeFrom="margin">
+              <wp14:pctWidth>0</wp14:pctWidth>
+            </wp14:sizeRelH>
+            <wp14:sizeRelV relativeFrom="margin">
+              <wp14:pctHeight>0</wp14:pctHeight>
+            </wp14:sizeRelV>
+          </wp:anchor>
+        </w:drawing>
+      </w:r>
+      <w:r>
+        <w:rPr>
+          <w:noProof/>
+        </w:rPr>
+        <w:drawing>
+          <wp:anchor distT="0" distB="0" distL="114300" distR="114300" simplePos="0" relativeHeight="251659264" behindDoc="0" locked="0" layoutInCell="1" allowOverlap="1" wp14:anchorId="2F9A09EC" wp14:editId="150E85EC">
+            <wp:simplePos x="0" y="0"/>
+            <wp:positionH relativeFrom="margin">
+              <wp:posOffset>-410210</wp:posOffset>
+            </wp:positionH>
+            <wp:positionV relativeFrom="paragraph">
+              <wp:posOffset>3633470</wp:posOffset>
+            </wp:positionV>
+            <wp:extent cx="1996440" cy="685800"/>
+            <wp:effectExtent l="0" t="0" r="0" b="0"/>
+            <wp:wrapSquare wrapText="bothSides"/>
+            <wp:docPr id="671199032" name="Imagen 2" descr="Firebase - Wikipedia, la enciclopedia libre"/>
+            <wp:cNvGraphicFramePr>
+              <a:graphicFrameLocks xmlns:a="http://schemas.openxmlformats.org/drawingml/2006/main" noChangeAspect="1"/>
+            </wp:cNvGraphicFramePr>
+            <a:graphic xmlns:a="http://schemas.openxmlformats.org/drawingml/2006/main">
+              <a:graphicData uri="http://schemas.openxmlformats.org/drawingml/2006/picture">
+                <pic:pic xmlns:pic="http://schemas.openxmlformats.org/drawingml/2006/picture">
+                  <pic:nvPicPr>
+                    <pic:cNvPr id="0" name="Picture 3" descr="Firebase - Wikipedia, la enciclopedia libre"/>
+                    <pic:cNvPicPr>
+                      <a:picLocks noChangeAspect="1" noChangeArrowheads="1"/>
+                    </pic:cNvPicPr>
+                  </pic:nvPicPr>
+                  <pic:blipFill>
+                    <a:blip r:embed="rId16" cstate="print">
+                      <a:extLst>
+                        <a:ext uri="{28A0092B-C50C-407E-A947-70E740481C1C}">
+                          <a14:useLocalDpi xmlns:a14="http://schemas.microsoft.com/office/drawing/2010/main" val="0"/>
+                        </a:ext>
+                      </a:extLst>
+                    </a:blip>
+                    <a:srcRect/>
+                    <a:stretch>
+                      <a:fillRect/>
+                    </a:stretch>
+                  </pic:blipFill>
+                  <pic:spPr bwMode="auto">
+                    <a:xfrm>
+                      <a:off x="0" y="0"/>
+                      <a:ext cx="1996440" cy="685800"/>
+                    </a:xfrm>
+                    <a:prstGeom prst="rect">
+                      <a:avLst/>
+                    </a:prstGeom>
+                    <a:noFill/>
+                    <a:ln>
+                      <a:noFill/>
+                    </a:ln>
+                  </pic:spPr>
+                </pic:pic>
+              </a:graphicData>
+            </a:graphic>
+            <wp14:sizeRelH relativeFrom="margin">
+              <wp14:pctWidth>0</wp14:pctWidth>
+            </wp14:sizeRelH>
+            <wp14:sizeRelV relativeFrom="margin">
+              <wp14:pctHeight>0</wp14:pctHeight>
+            </wp14:sizeRelV>
+          </wp:anchor>
+        </w:drawing>
       </w:r>
       <w:r>
         <w:rPr>
@@ -7163,22 +7482,29 @@
                                 <w:b/>
                                 <w:bCs/>
                               </w:rPr>
-                              <w:t>Unity</w:t>
+                              <w:t xml:space="preserve">Unity </w:t>
                             </w:r>
                             <w:r>
-                              <w:t xml:space="preserve"> es un motor de desarrollo de videojuegos multiplataforma creado por Unity Technologies. Es utilizado por desarrolladores para crear juegos en 2D, 3D, realidad virtual</w:t>
+                              <w:t xml:space="preserve">es un motor de videojuegos desarrollado en 2005 por Unity Technologies. Este motor grafico de </w:t>
                             </w:r>
                             <w:r>
-                              <w:t xml:space="preserve"> </w:t>
+                              <w:t>videojuegos</w:t>
                             </w:r>
                             <w:r>
-                              <w:t xml:space="preserve">y realidad aumentada para una amplia gama de plataformas, incluyendo PC, consolas, dispositivos </w:t>
+                              <w:t xml:space="preserve"> nos permite desarrollar juegos para </w:t>
                             </w:r>
                             <w:r>
-                              <w:t>móviles</w:t>
+                              <w:t>móviles y ordenadores. El lenguaje utilizado por el motor es C# o C sharp. En nuestro caso esta tecnología será utilizada para el desarrollo de nuestro videojuego móvil.</w:t>
                             </w:r>
                             <w:r>
-                              <w:t xml:space="preserve"> y navegadores web.</w:t>
+                              <w:br/>
+                            </w:r>
+                            <w:r>
+                              <w:rPr>
+                                <w:b/>
+                                <w:bCs/>
+                              </w:rPr>
+                              <w:t>Empleado para la creación y desarrollo del videojuego.</w:t>
                             </w:r>
                           </w:p>
                         </w:txbxContent>
@@ -7209,22 +7535,29 @@
                           <w:b/>
                           <w:bCs/>
                         </w:rPr>
-                        <w:t>Unity</w:t>
+                        <w:t xml:space="preserve">Unity </w:t>
                       </w:r>
                       <w:r>
-                        <w:t xml:space="preserve"> es un motor de desarrollo de videojuegos multiplataforma creado por Unity Technologies. Es utilizado por desarrolladores para crear juegos en 2D, 3D, realidad virtual</w:t>
+                        <w:t xml:space="preserve">es un motor de videojuegos desarrollado en 2005 por Unity Technologies. Este motor grafico de </w:t>
                       </w:r>
                       <w:r>
-                        <w:t xml:space="preserve"> </w:t>
+                        <w:t>videojuegos</w:t>
                       </w:r>
                       <w:r>
-                        <w:t xml:space="preserve">y realidad aumentada para una amplia gama de plataformas, incluyendo PC, consolas, dispositivos </w:t>
+                        <w:t xml:space="preserve"> nos permite desarrollar juegos para </w:t>
                       </w:r>
                       <w:r>
-                        <w:t>móviles</w:t>
+                        <w:t>móviles y ordenadores. El lenguaje utilizado por el motor es C# o C sharp. En nuestro caso esta tecnología será utilizada para el desarrollo de nuestro videojuego móvil.</w:t>
                       </w:r>
                       <w:r>
-                        <w:t xml:space="preserve"> y navegadores web.</w:t>
+                        <w:br/>
+                      </w:r>
+                      <w:r>
+                        <w:rPr>
+                          <w:b/>
+                          <w:bCs/>
+                        </w:rPr>
+                        <w:t>Empleado para la creación y desarrollo del videojuego.</w:t>
                       </w:r>
                     </w:p>
                   </w:txbxContent>
@@ -7239,7 +7572,7 @@
           <w:noProof/>
         </w:rPr>
         <w:drawing>
-          <wp:anchor distT="0" distB="0" distL="114300" distR="114300" simplePos="0" relativeHeight="251658240" behindDoc="0" locked="0" layoutInCell="1" allowOverlap="1" wp14:anchorId="4926E9B2" wp14:editId="315BAFA4">
+          <wp:anchor distT="0" distB="0" distL="114300" distR="114300" simplePos="0" relativeHeight="251658240" behindDoc="0" locked="0" layoutInCell="1" allowOverlap="1" wp14:anchorId="4926E9B2" wp14:editId="09A89FCA">
             <wp:simplePos x="0" y="0"/>
             <wp:positionH relativeFrom="margin">
               <wp:posOffset>-182880</wp:posOffset>
@@ -7322,18 +7655,18 @@
         <mc:AlternateContent>
           <mc:Choice Requires="wps">
             <w:drawing>
-              <wp:anchor distT="0" distB="0" distL="114300" distR="114300" simplePos="0" relativeHeight="251682816" behindDoc="0" locked="0" layoutInCell="1" allowOverlap="1" wp14:anchorId="1A245401" wp14:editId="15008057">
+              <wp:anchor distT="0" distB="0" distL="114300" distR="114300" simplePos="0" relativeHeight="251679744" behindDoc="0" locked="0" layoutInCell="1" allowOverlap="1" wp14:anchorId="10226D52" wp14:editId="3EECF5A6">
                 <wp:simplePos x="0" y="0"/>
                 <wp:positionH relativeFrom="column">
-                  <wp:posOffset>1672812</wp:posOffset>
+                  <wp:posOffset>1693333</wp:posOffset>
                 </wp:positionH>
                 <wp:positionV relativeFrom="paragraph">
-                  <wp:posOffset>3820573</wp:posOffset>
+                  <wp:posOffset>2184399</wp:posOffset>
                 </wp:positionV>
-                <wp:extent cx="4579620" cy="1233376"/>
-                <wp:effectExtent l="0" t="0" r="0" b="5080"/>
+                <wp:extent cx="4579620" cy="1634067"/>
+                <wp:effectExtent l="0" t="0" r="0" b="4445"/>
                 <wp:wrapNone/>
-                <wp:docPr id="1436790824" name="Cuadro de texto 5"/>
+                <wp:docPr id="275508341" name="Cuadro de texto 5"/>
                 <wp:cNvGraphicFramePr/>
                 <a:graphic xmlns:a="http://schemas.openxmlformats.org/drawingml/2006/main">
                   <a:graphicData uri="http://schemas.microsoft.com/office/word/2010/wordprocessingShape">
@@ -7342,7 +7675,7 @@
                       <wps:spPr>
                         <a:xfrm>
                           <a:off x="0" y="0"/>
-                          <a:ext cx="4579620" cy="1233376"/>
+                          <a:ext cx="4579620" cy="1634067"/>
                         </a:xfrm>
                         <a:prstGeom prst="rect">
                           <a:avLst/>
@@ -7362,10 +7695,210 @@
                                 <w:b/>
                                 <w:bCs/>
                               </w:rPr>
-                              <w:t>Microsoft Excel</w:t>
+                              <w:t xml:space="preserve">Adobe Photoshop </w:t>
                             </w:r>
                             <w:r>
-                              <w:t xml:space="preserve"> es un programa que permite editar hojas de cálculo desarrollada por Microsoft para Windows, macOS, Android y iOS. Cuenta con cálculos, gráficas, tablas calculares y un lenguaje de programación macro llamado Visual Basic para aplicaciones.</w:t>
+                              <w:t xml:space="preserve">es una aplicación </w:t>
+                            </w:r>
+                            <w:r>
+                              <w:t xml:space="preserve">q permite </w:t>
+                            </w:r>
+                            <w:r>
+                              <w:t>la edición de fotografías, desarrollada por Adobe Systems Incorporated. Ampliamente utilizada por fotógrafos y diseñadores, esta herramienta profesional ofrece capacidades para retocar imágenes y editar videos</w:t>
+                            </w:r>
+                            <w:r>
+                              <w:t>.</w:t>
+                            </w:r>
+                          </w:p>
+                          <w:p>
+                            <w:pPr>
+                              <w:rPr>
+                                <w:b/>
+                                <w:bCs/>
+                              </w:rPr>
+                            </w:pPr>
+                            <w:r>
+                              <w:rPr>
+                                <w:b/>
+                                <w:bCs/>
+                              </w:rPr>
+                              <w:t>Empleado para la edición de fotos</w:t>
+                            </w:r>
+                            <w:r>
+                              <w:rPr>
+                                <w:b/>
+                                <w:bCs/>
+                              </w:rPr>
+                              <w:t>, interfaz</w:t>
+                            </w:r>
+                            <w:r>
+                              <w:rPr>
+                                <w:b/>
+                                <w:bCs/>
+                              </w:rPr>
+                              <w:t xml:space="preserve"> y aspectos.</w:t>
+                            </w:r>
+                          </w:p>
+                          <w:p/>
+                        </w:txbxContent>
+                      </wps:txbx>
+                      <wps:bodyPr rot="0" spcFirstLastPara="0" vertOverflow="overflow" horzOverflow="overflow" vert="horz" wrap="square" lIns="91440" tIns="45720" rIns="91440" bIns="45720" numCol="1" spcCol="0" rtlCol="0" fromWordArt="0" anchor="t" anchorCtr="0" forceAA="0" compatLnSpc="1">
+                        <a:prstTxWarp prst="textNoShape">
+                          <a:avLst/>
+                        </a:prstTxWarp>
+                        <a:noAutofit/>
+                      </wps:bodyPr>
+                    </wps:wsp>
+                  </a:graphicData>
+                </a:graphic>
+                <wp14:sizeRelH relativeFrom="margin">
+                  <wp14:pctWidth>0</wp14:pctWidth>
+                </wp14:sizeRelH>
+                <wp14:sizeRelV relativeFrom="margin">
+                  <wp14:pctHeight>0</wp14:pctHeight>
+                </wp14:sizeRelV>
+              </wp:anchor>
+            </w:drawing>
+          </mc:Choice>
+          <mc:Fallback>
+            <w:pict>
+              <v:shape w14:anchorId="10226D52" id="_x0000_s1032" type="#_x0000_t202" style="position:absolute;left:0;text-align:left;margin-left:133.35pt;margin-top:172pt;width:360.6pt;height:128.65pt;z-index:251679744;visibility:visible;mso-wrap-style:square;mso-width-percent:0;mso-height-percent:0;mso-wrap-distance-left:9pt;mso-wrap-distance-top:0;mso-wrap-distance-right:9pt;mso-wrap-distance-bottom:0;mso-position-horizontal:absolute;mso-position-horizontal-relative:text;mso-position-vertical:absolute;mso-position-vertical-relative:text;mso-width-percent:0;mso-height-percent:0;mso-width-relative:margin;mso-height-relative:margin;v-text-anchor:top" o:gfxdata="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" fillcolor="white [3201]" stroked="f" strokeweight=".5pt">
+                <v:textbox>
+                  <w:txbxContent>
+                    <w:p>
+                      <w:r>
+                        <w:rPr>
+                          <w:b/>
+                          <w:bCs/>
+                        </w:rPr>
+                        <w:t xml:space="preserve">Adobe Photoshop </w:t>
+                      </w:r>
+                      <w:r>
+                        <w:t xml:space="preserve">es una aplicación </w:t>
+                      </w:r>
+                      <w:r>
+                        <w:t xml:space="preserve">q permite </w:t>
+                      </w:r>
+                      <w:r>
+                        <w:t>la edición de fotografías, desarrollada por Adobe Systems Incorporated. Ampliamente utilizada por fotógrafos y diseñadores, esta herramienta profesional ofrece capacidades para retocar imágenes y editar videos</w:t>
+                      </w:r>
+                      <w:r>
+                        <w:t>.</w:t>
+                      </w:r>
+                    </w:p>
+                    <w:p>
+                      <w:pPr>
+                        <w:rPr>
+                          <w:b/>
+                          <w:bCs/>
+                        </w:rPr>
+                      </w:pPr>
+                      <w:r>
+                        <w:rPr>
+                          <w:b/>
+                          <w:bCs/>
+                        </w:rPr>
+                        <w:t>Empleado para la edición de fotos</w:t>
+                      </w:r>
+                      <w:r>
+                        <w:rPr>
+                          <w:b/>
+                          <w:bCs/>
+                        </w:rPr>
+                        <w:t>, interfaz</w:t>
+                      </w:r>
+                      <w:r>
+                        <w:rPr>
+                          <w:b/>
+                          <w:bCs/>
+                        </w:rPr>
+                        <w:t xml:space="preserve"> y aspectos.</w:t>
+                      </w:r>
+                    </w:p>
+                    <w:p/>
+                  </w:txbxContent>
+                </v:textbox>
+              </v:shape>
+            </w:pict>
+          </mc:Fallback>
+        </mc:AlternateContent>
+      </w:r>
+      <w:r>
+        <w:rPr>
+          <w:noProof/>
+        </w:rPr>
+        <mc:AlternateContent>
+          <mc:Choice Requires="wps">
+            <w:drawing>
+              <wp:anchor distT="0" distB="0" distL="114300" distR="114300" simplePos="0" relativeHeight="251682816" behindDoc="0" locked="0" layoutInCell="1" allowOverlap="1" wp14:anchorId="1A245401" wp14:editId="7538BFE6">
+                <wp:simplePos x="0" y="0"/>
+                <wp:positionH relativeFrom="column">
+                  <wp:posOffset>1667510</wp:posOffset>
+                </wp:positionH>
+                <wp:positionV relativeFrom="paragraph">
+                  <wp:posOffset>3860165</wp:posOffset>
+                </wp:positionV>
+                <wp:extent cx="4579620" cy="1481455"/>
+                <wp:effectExtent l="0" t="0" r="0" b="4445"/>
+                <wp:wrapNone/>
+                <wp:docPr id="1436790824" name="Cuadro de texto 5"/>
+                <wp:cNvGraphicFramePr/>
+                <a:graphic xmlns:a="http://schemas.openxmlformats.org/drawingml/2006/main">
+                  <a:graphicData uri="http://schemas.microsoft.com/office/word/2010/wordprocessingShape">
+                    <wps:wsp>
+                      <wps:cNvSpPr txBox="1"/>
+                      <wps:spPr>
+                        <a:xfrm>
+                          <a:off x="0" y="0"/>
+                          <a:ext cx="4579620" cy="1481455"/>
+                        </a:xfrm>
+                        <a:prstGeom prst="rect">
+                          <a:avLst/>
+                        </a:prstGeom>
+                        <a:solidFill>
+                          <a:schemeClr val="lt1"/>
+                        </a:solidFill>
+                        <a:ln w="6350">
+                          <a:noFill/>
+                        </a:ln>
+                      </wps:spPr>
+                      <wps:txbx>
+                        <w:txbxContent>
+                          <w:p>
+                            <w:r>
+                              <w:rPr>
+                                <w:b/>
+                                <w:bCs/>
+                              </w:rPr>
+                              <w:t xml:space="preserve">Microsoft Excel, </w:t>
+                            </w:r>
+                            <w:r>
+                              <w:t xml:space="preserve">desarrollado por Microsoft, es una aplicación diseñada para la edición de hojas de cálculo. </w:t>
+                            </w:r>
+                            <w:r>
+                              <w:t>Usado en nuestro caso para la creación de la planificación del tiempo que necesitamos en cada tarea.</w:t>
+                            </w:r>
+                          </w:p>
+                          <w:p>
+                            <w:pPr>
+                              <w:rPr>
+                                <w:b/>
+                                <w:bCs/>
+                              </w:rPr>
+                            </w:pPr>
+                            <w:r>
+                              <w:rPr>
+                                <w:b/>
+                                <w:bCs/>
+                              </w:rPr>
+                              <w:t>Empleado para la planificación del tiempo</w:t>
+                            </w:r>
+                            <w:r>
+                              <w:rPr>
+                                <w:b/>
+                                <w:bCs/>
+                              </w:rPr>
+                              <w:t>.</w:t>
                             </w:r>
                           </w:p>
                         </w:txbxContent>
@@ -7390,7 +7923,7 @@
           </mc:Choice>
           <mc:Fallback>
             <w:pict>
-              <v:shape w14:anchorId="1A245401" id="_x0000_s1032" type="#_x0000_t202" style="position:absolute;left:0;text-align:left;margin-left:131.7pt;margin-top:300.85pt;width:360.6pt;height:97.1pt;z-index:251682816;visibility:visible;mso-wrap-style:square;mso-width-percent:0;mso-height-percent:0;mso-wrap-distance-left:9pt;mso-wrap-distance-top:0;mso-wrap-distance-right:9pt;mso-wrap-distance-bottom:0;mso-position-horizontal:absolute;mso-position-horizontal-relative:text;mso-position-vertical:absolute;mso-position-vertical-relative:text;mso-width-percent:0;mso-height-percent:0;mso-width-relative:margin;mso-height-relative:margin;v-text-anchor:top" o:gfxdata="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" fillcolor="white [3201]" stroked="f" strokeweight=".5pt">
+              <v:shape w14:anchorId="1A245401" id="_x0000_s1033" type="#_x0000_t202" style="position:absolute;left:0;text-align:left;margin-left:131.3pt;margin-top:303.95pt;width:360.6pt;height:116.65pt;z-index:251682816;visibility:visible;mso-wrap-style:square;mso-width-percent:0;mso-height-percent:0;mso-wrap-distance-left:9pt;mso-wrap-distance-top:0;mso-wrap-distance-right:9pt;mso-wrap-distance-bottom:0;mso-position-horizontal:absolute;mso-position-horizontal-relative:text;mso-position-vertical:absolute;mso-position-vertical-relative:text;mso-width-percent:0;mso-height-percent:0;mso-width-relative:margin;mso-height-relative:margin;v-text-anchor:top" o:gfxdata="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" fillcolor="white [3201]" stroked="f" strokeweight=".5pt">
                 <v:textbox>
                   <w:txbxContent>
                     <w:p>
@@ -7399,10 +7932,35 @@
                           <w:b/>
                           <w:bCs/>
                         </w:rPr>
-                        <w:t>Microsoft Excel</w:t>
+                        <w:t xml:space="preserve">Microsoft Excel, </w:t>
                       </w:r>
                       <w:r>
-                        <w:t xml:space="preserve"> es un programa que permite editar hojas de cálculo desarrollada por Microsoft para Windows, macOS, Android y iOS. Cuenta con cálculos, gráficas, tablas calculares y un lenguaje de programación macro llamado Visual Basic para aplicaciones.</w:t>
+                        <w:t xml:space="preserve">desarrollado por Microsoft, es una aplicación diseñada para la edición de hojas de cálculo. </w:t>
+                      </w:r>
+                      <w:r>
+                        <w:t>Usado en nuestro caso para la creación de la planificación del tiempo que necesitamos en cada tarea.</w:t>
+                      </w:r>
+                    </w:p>
+                    <w:p>
+                      <w:pPr>
+                        <w:rPr>
+                          <w:b/>
+                          <w:bCs/>
+                        </w:rPr>
+                      </w:pPr>
+                      <w:r>
+                        <w:rPr>
+                          <w:b/>
+                          <w:bCs/>
+                        </w:rPr>
+                        <w:t>Empleado para la planificación del tiempo</w:t>
+                      </w:r>
+                      <w:r>
+                        <w:rPr>
+                          <w:b/>
+                          <w:bCs/>
+                        </w:rPr>
+                        <w:t>.</w:t>
                       </w:r>
                     </w:p>
                   </w:txbxContent>
@@ -7417,13 +7975,13 @@
           <w:noProof/>
         </w:rPr>
         <w:drawing>
-          <wp:anchor distT="0" distB="0" distL="114300" distR="114300" simplePos="0" relativeHeight="251680768" behindDoc="1" locked="0" layoutInCell="1" allowOverlap="1" wp14:anchorId="3C991507" wp14:editId="40B7B8DE">
+          <wp:anchor distT="0" distB="0" distL="114300" distR="114300" simplePos="0" relativeHeight="251680768" behindDoc="1" locked="0" layoutInCell="1" allowOverlap="1" wp14:anchorId="3C991507" wp14:editId="7FDDFD0A">
             <wp:simplePos x="0" y="0"/>
             <wp:positionH relativeFrom="column">
-              <wp:posOffset>-553085</wp:posOffset>
+              <wp:posOffset>-603885</wp:posOffset>
             </wp:positionH>
             <wp:positionV relativeFrom="paragraph">
-              <wp:posOffset>3783965</wp:posOffset>
+              <wp:posOffset>3809365</wp:posOffset>
             </wp:positionV>
             <wp:extent cx="2190115" cy="1231900"/>
             <wp:effectExtent l="0" t="0" r="635" b="6350"/>
@@ -7491,127 +8049,14 @@
         <w:rPr>
           <w:noProof/>
         </w:rPr>
-        <mc:AlternateContent>
-          <mc:Choice Requires="wps">
-            <w:drawing>
-              <wp:anchor distT="0" distB="0" distL="114300" distR="114300" simplePos="0" relativeHeight="251679744" behindDoc="0" locked="0" layoutInCell="1" allowOverlap="1" wp14:anchorId="10226D52" wp14:editId="10688C9D">
-                <wp:simplePos x="0" y="0"/>
-                <wp:positionH relativeFrom="column">
-                  <wp:posOffset>1704221</wp:posOffset>
-                </wp:positionH>
-                <wp:positionV relativeFrom="paragraph">
-                  <wp:posOffset>2119276</wp:posOffset>
-                </wp:positionV>
-                <wp:extent cx="4579620" cy="1233376"/>
-                <wp:effectExtent l="0" t="0" r="0" b="5080"/>
-                <wp:wrapNone/>
-                <wp:docPr id="275508341" name="Cuadro de texto 5"/>
-                <wp:cNvGraphicFramePr/>
-                <a:graphic xmlns:a="http://schemas.openxmlformats.org/drawingml/2006/main">
-                  <a:graphicData uri="http://schemas.microsoft.com/office/word/2010/wordprocessingShape">
-                    <wps:wsp>
-                      <wps:cNvSpPr txBox="1"/>
-                      <wps:spPr>
-                        <a:xfrm>
-                          <a:off x="0" y="0"/>
-                          <a:ext cx="4579620" cy="1233376"/>
-                        </a:xfrm>
-                        <a:prstGeom prst="rect">
-                          <a:avLst/>
-                        </a:prstGeom>
-                        <a:solidFill>
-                          <a:schemeClr val="lt1"/>
-                        </a:solidFill>
-                        <a:ln w="6350">
-                          <a:noFill/>
-                        </a:ln>
-                      </wps:spPr>
-                      <wps:txbx>
-                        <w:txbxContent>
-                          <w:p>
-                            <w:r>
-                              <w:rPr>
-                                <w:b/>
-                                <w:bCs/>
-                              </w:rPr>
-                              <w:t>Adobe Photoshop</w:t>
-                            </w:r>
-                            <w:r>
-                              <w:t xml:space="preserve"> es un editor de fotografías desarrollado por Adobe Systems Incorporated. Esta herramienta profesional de edición digital se usa principalmente por fotógrafos y diseñadores para retocar imágenes y editar videos, crear mapas de bits y GIFs, y hacer diseños e ilustraciones.</w:t>
-                            </w:r>
-                            <w:r>
-                              <w:rPr>
-                                <w:rFonts w:cs="Arial"/>
-                                <w:color w:val="4D5156"/>
-                                <w:shd w:val="clear" w:color="auto" w:fill="FFFFFF"/>
-                              </w:rPr>
-                              <w:t> </w:t>
-                            </w:r>
-                          </w:p>
-                        </w:txbxContent>
-                      </wps:txbx>
-                      <wps:bodyPr rot="0" spcFirstLastPara="0" vertOverflow="overflow" horzOverflow="overflow" vert="horz" wrap="square" lIns="91440" tIns="45720" rIns="91440" bIns="45720" numCol="1" spcCol="0" rtlCol="0" fromWordArt="0" anchor="t" anchorCtr="0" forceAA="0" compatLnSpc="1">
-                        <a:prstTxWarp prst="textNoShape">
-                          <a:avLst/>
-                        </a:prstTxWarp>
-                        <a:noAutofit/>
-                      </wps:bodyPr>
-                    </wps:wsp>
-                  </a:graphicData>
-                </a:graphic>
-                <wp14:sizeRelH relativeFrom="margin">
-                  <wp14:pctWidth>0</wp14:pctWidth>
-                </wp14:sizeRelH>
-                <wp14:sizeRelV relativeFrom="margin">
-                  <wp14:pctHeight>0</wp14:pctHeight>
-                </wp14:sizeRelV>
-              </wp:anchor>
-            </w:drawing>
-          </mc:Choice>
-          <mc:Fallback>
-            <w:pict>
-              <v:shape w14:anchorId="10226D52" id="_x0000_s1033" type="#_x0000_t202" style="position:absolute;left:0;text-align:left;margin-left:134.2pt;margin-top:166.85pt;width:360.6pt;height:97.1pt;z-index:251679744;visibility:visible;mso-wrap-style:square;mso-width-percent:0;mso-height-percent:0;mso-wrap-distance-left:9pt;mso-wrap-distance-top:0;mso-wrap-distance-right:9pt;mso-wrap-distance-bottom:0;mso-position-horizontal:absolute;mso-position-horizontal-relative:text;mso-position-vertical:absolute;mso-position-vertical-relative:text;mso-width-percent:0;mso-height-percent:0;mso-width-relative:margin;mso-height-relative:margin;v-text-anchor:top" o:gfxdata="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" fillcolor="white [3201]" stroked="f" strokeweight=".5pt">
-                <v:textbox>
-                  <w:txbxContent>
-                    <w:p>
-                      <w:r>
-                        <w:rPr>
-                          <w:b/>
-                          <w:bCs/>
-                        </w:rPr>
-                        <w:t>Adobe Photoshop</w:t>
-                      </w:r>
-                      <w:r>
-                        <w:t xml:space="preserve"> es un editor de fotografías desarrollado por Adobe Systems Incorporated. Esta herramienta profesional de edición digital se usa principalmente por fotógrafos y diseñadores para retocar imágenes y editar videos, crear mapas de bits y GIFs, y hacer diseños e ilustraciones.</w:t>
-                      </w:r>
-                      <w:r>
-                        <w:rPr>
-                          <w:rFonts w:cs="Arial"/>
-                          <w:color w:val="4D5156"/>
-                          <w:shd w:val="clear" w:color="auto" w:fill="FFFFFF"/>
-                        </w:rPr>
-                        <w:t> </w:t>
-                      </w:r>
-                    </w:p>
-                  </w:txbxContent>
-                </v:textbox>
-              </v:shape>
-            </w:pict>
-          </mc:Fallback>
-        </mc:AlternateContent>
-      </w:r>
-      <w:r>
-        <w:rPr>
-          <w:noProof/>
-        </w:rPr>
         <w:drawing>
-          <wp:anchor distT="0" distB="0" distL="114300" distR="114300" simplePos="0" relativeHeight="251677696" behindDoc="1" locked="0" layoutInCell="1" allowOverlap="1" wp14:anchorId="31FEDCA6" wp14:editId="227013E3">
+          <wp:anchor distT="0" distB="0" distL="114300" distR="114300" simplePos="0" relativeHeight="251677696" behindDoc="1" locked="0" layoutInCell="1" allowOverlap="1" wp14:anchorId="31FEDCA6" wp14:editId="7E48107F">
             <wp:simplePos x="0" y="0"/>
             <wp:positionH relativeFrom="margin">
-              <wp:posOffset>-85060</wp:posOffset>
+              <wp:posOffset>-84455</wp:posOffset>
             </wp:positionH>
             <wp:positionV relativeFrom="paragraph">
-              <wp:posOffset>2126158</wp:posOffset>
+              <wp:posOffset>2278380</wp:posOffset>
             </wp:positionV>
             <wp:extent cx="1166495" cy="1137285"/>
             <wp:effectExtent l="0" t="0" r="0" b="5715"/>
@@ -7686,16 +8131,16 @@
         <mc:AlternateContent>
           <mc:Choice Requires="wps">
             <w:drawing>
-              <wp:anchor distT="0" distB="0" distL="114300" distR="114300" simplePos="0" relativeHeight="251675648" behindDoc="0" locked="0" layoutInCell="1" allowOverlap="1" wp14:anchorId="4564A15F" wp14:editId="615EE566">
+              <wp:anchor distT="0" distB="0" distL="114300" distR="114300" simplePos="0" relativeHeight="251675648" behindDoc="0" locked="0" layoutInCell="1" allowOverlap="1" wp14:anchorId="4564A15F" wp14:editId="020FC728">
                 <wp:simplePos x="0" y="0"/>
                 <wp:positionH relativeFrom="column">
-                  <wp:posOffset>1668780</wp:posOffset>
+                  <wp:posOffset>1667933</wp:posOffset>
                 </wp:positionH>
                 <wp:positionV relativeFrom="paragraph">
-                  <wp:posOffset>488817</wp:posOffset>
+                  <wp:posOffset>491067</wp:posOffset>
                 </wp:positionV>
-                <wp:extent cx="4579620" cy="1233376"/>
-                <wp:effectExtent l="0" t="0" r="0" b="5080"/>
+                <wp:extent cx="4579620" cy="1684866"/>
+                <wp:effectExtent l="0" t="0" r="0" b="0"/>
                 <wp:wrapNone/>
                 <wp:docPr id="416811891" name="Cuadro de texto 5"/>
                 <wp:cNvGraphicFramePr/>
@@ -7706,7 +8151,7 @@
                       <wps:spPr>
                         <a:xfrm>
                           <a:off x="0" y="0"/>
-                          <a:ext cx="4579620" cy="1233376"/>
+                          <a:ext cx="4579620" cy="1684866"/>
                         </a:xfrm>
                         <a:prstGeom prst="rect">
                           <a:avLst/>
@@ -7729,41 +8174,26 @@
                               <w:t>Blender</w:t>
                             </w:r>
                             <w:r>
-                              <w:t> es un </w:t>
+                              <w:t xml:space="preserve"> representa una herramienta informática versátil y multiplataforma, focalizada en tareas como el modelado, la iluminación, el renderizado, la animación y la creación de gráficos</w:t>
                             </w:r>
-                            <w:hyperlink r:id="rId20" w:tooltip="Programa informático" w:history="1">
-                              <w:r>
-                                <w:t>programa informático</w:t>
-                              </w:r>
-                            </w:hyperlink>
                             <w:r>
-                              <w:t> </w:t>
+                              <w:t xml:space="preserve"> 3D.</w:t>
                             </w:r>
-                            <w:hyperlink r:id="rId21" w:tooltip="Multiplataforma" w:history="1">
-                              <w:r>
-                                <w:t>multiplataforma</w:t>
-                              </w:r>
-                            </w:hyperlink>
                             <w:r>
-                              <w:t>, dedicado especialmente al modelado, iluminación, </w:t>
+                              <w:t xml:space="preserve"> Este software será empleado para desarrollar los personajes del juego, así como para crear objetos y entornos dentro del mismo.</w:t>
                             </w:r>
-                            <w:hyperlink r:id="rId22" w:tooltip="Renderizado" w:history="1">
-                              <w:r>
-                                <w:t>renderizado</w:t>
-                              </w:r>
-                            </w:hyperlink>
                             <w:r>
-                              <w:t>, la animación y creación de gráficos </w:t>
+                              <w:br/>
                             </w:r>
-                            <w:hyperlink r:id="rId23" w:tooltip="Tridimensional" w:history="1">
-                              <w:r>
-                                <w:t>tridimensionales</w:t>
-                              </w:r>
-                            </w:hyperlink>
                             <w:r>
-                              <w:t>. También de composición digital utilizando la técnica procesal de nodos, edición de vídeo, escultura y pintura digital.</w:t>
+                              <w:rPr>
+                                <w:b/>
+                                <w:bCs/>
+                              </w:rPr>
+                              <w:t>Empleado para la creación de aspectos, estilos de los personajes, entornos y objetos del juego.</w:t>
                             </w:r>
                           </w:p>
+                          <w:p/>
                         </w:txbxContent>
                       </wps:txbx>
                       <wps:bodyPr rot="0" spcFirstLastPara="0" vertOverflow="overflow" horzOverflow="overflow" vert="horz" wrap="square" lIns="91440" tIns="45720" rIns="91440" bIns="45720" numCol="1" spcCol="0" rtlCol="0" fromWordArt="0" anchor="t" anchorCtr="0" forceAA="0" compatLnSpc="1">
@@ -7786,7 +8216,7 @@
           </mc:Choice>
           <mc:Fallback>
             <w:pict>
-              <v:shape w14:anchorId="4564A15F" id="_x0000_s1034" type="#_x0000_t202" style="position:absolute;left:0;text-align:left;margin-left:131.4pt;margin-top:38.5pt;width:360.6pt;height:97.1pt;z-index:251675648;visibility:visible;mso-wrap-style:square;mso-width-percent:0;mso-height-percent:0;mso-wrap-distance-left:9pt;mso-wrap-distance-top:0;mso-wrap-distance-right:9pt;mso-wrap-distance-bottom:0;mso-position-horizontal:absolute;mso-position-horizontal-relative:text;mso-position-vertical:absolute;mso-position-vertical-relative:text;mso-width-percent:0;mso-height-percent:0;mso-width-relative:margin;mso-height-relative:margin;v-text-anchor:top" o:gfxdata="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" fillcolor="white [3201]" stroked="f" strokeweight=".5pt">
+              <v:shape w14:anchorId="4564A15F" id="_x0000_s1034" type="#_x0000_t202" style="position:absolute;left:0;text-align:left;margin-left:131.35pt;margin-top:38.65pt;width:360.6pt;height:132.65pt;z-index:251675648;visibility:visible;mso-wrap-style:square;mso-width-percent:0;mso-height-percent:0;mso-wrap-distance-left:9pt;mso-wrap-distance-top:0;mso-wrap-distance-right:9pt;mso-wrap-distance-bottom:0;mso-position-horizontal:absolute;mso-position-horizontal-relative:text;mso-position-vertical:absolute;mso-position-vertical-relative:text;mso-width-percent:0;mso-height-percent:0;mso-width-relative:margin;mso-height-relative:margin;v-text-anchor:top" o:gfxdata="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" fillcolor="white [3201]" stroked="f" strokeweight=".5pt">
                 <v:textbox>
                   <w:txbxContent>
                     <w:p>
@@ -7798,41 +8228,26 @@
                         <w:t>Blender</w:t>
                       </w:r>
                       <w:r>
-                        <w:t> es un </w:t>
+                        <w:t xml:space="preserve"> representa una herramienta informática versátil y multiplataforma, focalizada en tareas como el modelado, la iluminación, el renderizado, la animación y la creación de gráficos</w:t>
                       </w:r>
-                      <w:hyperlink r:id="rId24" w:tooltip="Programa informático" w:history="1">
-                        <w:r>
-                          <w:t>programa informático</w:t>
-                        </w:r>
-                      </w:hyperlink>
                       <w:r>
-                        <w:t> </w:t>
+                        <w:t xml:space="preserve"> 3D.</w:t>
                       </w:r>
-                      <w:hyperlink r:id="rId25" w:tooltip="Multiplataforma" w:history="1">
-                        <w:r>
-                          <w:t>multiplataforma</w:t>
-                        </w:r>
-                      </w:hyperlink>
                       <w:r>
-                        <w:t>, dedicado especialmente al modelado, iluminación, </w:t>
+                        <w:t xml:space="preserve"> Este software será empleado para desarrollar los personajes del juego, así como para crear objetos y entornos dentro del mismo.</w:t>
                       </w:r>
-                      <w:hyperlink r:id="rId26" w:tooltip="Renderizado" w:history="1">
-                        <w:r>
-                          <w:t>renderizado</w:t>
-                        </w:r>
-                      </w:hyperlink>
                       <w:r>
-                        <w:t>, la animación y creación de gráficos </w:t>
+                        <w:br/>
                       </w:r>
-                      <w:hyperlink r:id="rId27" w:tooltip="Tridimensional" w:history="1">
-                        <w:r>
-                          <w:t>tridimensionales</w:t>
-                        </w:r>
-                      </w:hyperlink>
                       <w:r>
-                        <w:t>. También de composición digital utilizando la técnica procesal de nodos, edición de vídeo, escultura y pintura digital.</w:t>
+                        <w:rPr>
+                          <w:b/>
+                          <w:bCs/>
+                        </w:rPr>
+                        <w:t>Empleado para la creación de aspectos, estilos de los personajes, entornos y objetos del juego.</w:t>
                       </w:r>
                     </w:p>
+                    <w:p/>
                   </w:txbxContent>
                 </v:textbox>
               </v:shape>
@@ -7890,7 +8305,7 @@
                     </pic:cNvPicPr>
                   </pic:nvPicPr>
                   <pic:blipFill>
-                    <a:blip r:embed="rId28" cstate="print">
+                    <a:blip r:embed="rId20" cstate="print">
                       <a:extLst>
                         <a:ext uri="{28A0092B-C50C-407E-A947-70E740481C1C}">
                           <a14:useLocalDpi xmlns:a14="http://schemas.microsoft.com/office/drawing/2010/main" val="0"/>
@@ -7939,7 +8354,329 @@
     </w:p>
     <w:p>
       <w:pPr>
+        <w:pStyle w:val="Ttulo1"/>
+      </w:pPr>
+      <w:r>
+        <w:lastRenderedPageBreak/>
+        <w:t>METODOLOGÍA</w:t>
+      </w:r>
+    </w:p>
+    <w:p/>
+    <w:p>
+      <w:pPr>
         <w:jc w:val="left"/>
+        <w:rPr>
+          <w:rFonts w:cs="Arial"/>
+          <w:b/>
+          <w:bCs/>
+          <w:color w:val="000000" w:themeColor="text1"/>
+        </w:rPr>
+      </w:pPr>
+      <w:r>
+        <w:rPr>
+          <w:rFonts w:cs="Arial"/>
+          <w:b/>
+          <w:bCs/>
+          <w:color w:val="000000" w:themeColor="text1"/>
+        </w:rPr>
+        <w:t>Planificación de Tiempo (Diagrama de Gantt)</w:t>
+      </w:r>
+    </w:p>
+    <w:p>
+      <w:pPr>
+        <w:pStyle w:val="NormalWeb"/>
+      </w:pPr>
+      <w:r>
+        <w:rPr>
+          <w:noProof/>
+        </w:rPr>
+        <w:drawing>
+          <wp:anchor distT="0" distB="0" distL="114300" distR="114300" simplePos="0" relativeHeight="251684864" behindDoc="1" locked="0" layoutInCell="1" allowOverlap="1" wp14:anchorId="1D863E6D" wp14:editId="7DE163C7">
+            <wp:simplePos x="0" y="0"/>
+            <wp:positionH relativeFrom="margin">
+              <wp:posOffset>-419100</wp:posOffset>
+            </wp:positionH>
+            <wp:positionV relativeFrom="paragraph">
+              <wp:posOffset>222244</wp:posOffset>
+            </wp:positionV>
+            <wp:extent cx="6665560" cy="6987540"/>
+            <wp:effectExtent l="0" t="0" r="2540" b="3810"/>
+            <wp:wrapNone/>
+            <wp:docPr id="1513185124" name="Imagen 3" descr="Tabla&#10;&#10;Descripción generada automáticamente"/>
+            <wp:cNvGraphicFramePr>
+              <a:graphicFrameLocks xmlns:a="http://schemas.openxmlformats.org/drawingml/2006/main" noChangeAspect="1"/>
+            </wp:cNvGraphicFramePr>
+            <a:graphic xmlns:a="http://schemas.openxmlformats.org/drawingml/2006/main">
+              <a:graphicData uri="http://schemas.openxmlformats.org/drawingml/2006/picture">
+                <pic:pic xmlns:pic="http://schemas.openxmlformats.org/drawingml/2006/picture">
+                  <pic:nvPicPr>
+                    <pic:cNvPr id="1513185124" name="Imagen 3" descr="Tabla&#10;&#10;Descripción generada automáticamente"/>
+                    <pic:cNvPicPr>
+                      <a:picLocks noChangeAspect="1" noChangeArrowheads="1"/>
+                    </pic:cNvPicPr>
+                  </pic:nvPicPr>
+                  <pic:blipFill>
+                    <a:blip r:embed="rId21">
+                      <a:extLst>
+                        <a:ext uri="{28A0092B-C50C-407E-A947-70E740481C1C}">
+                          <a14:useLocalDpi xmlns:a14="http://schemas.microsoft.com/office/drawing/2010/main" val="0"/>
+                        </a:ext>
+                      </a:extLst>
+                    </a:blip>
+                    <a:srcRect/>
+                    <a:stretch>
+                      <a:fillRect/>
+                    </a:stretch>
+                  </pic:blipFill>
+                  <pic:spPr bwMode="auto">
+                    <a:xfrm>
+                      <a:off x="0" y="0"/>
+                      <a:ext cx="6665560" cy="6987540"/>
+                    </a:xfrm>
+                    <a:prstGeom prst="rect">
+                      <a:avLst/>
+                    </a:prstGeom>
+                    <a:noFill/>
+                    <a:ln>
+                      <a:noFill/>
+                    </a:ln>
+                  </pic:spPr>
+                </pic:pic>
+              </a:graphicData>
+            </a:graphic>
+            <wp14:sizeRelH relativeFrom="margin">
+              <wp14:pctWidth>0</wp14:pctWidth>
+            </wp14:sizeRelH>
+            <wp14:sizeRelV relativeFrom="margin">
+              <wp14:pctHeight>0</wp14:pctHeight>
+            </wp14:sizeRelV>
+          </wp:anchor>
+        </w:drawing>
+      </w:r>
+    </w:p>
+    <w:p>
+      <w:pPr>
+        <w:pStyle w:val="NormalWeb"/>
+      </w:pPr>
+    </w:p>
+    <w:p>
+      <w:pPr>
+        <w:pStyle w:val="NormalWeb"/>
+      </w:pPr>
+    </w:p>
+    <w:p>
+      <w:pPr>
+        <w:jc w:val="left"/>
+        <w:rPr>
+          <w:rFonts w:cs="Arial"/>
+          <w:b/>
+          <w:bCs/>
+          <w:color w:val="000000" w:themeColor="text1"/>
+        </w:rPr>
+      </w:pPr>
+      <w:r>
+        <w:rPr>
+          <w:rFonts w:cs="Arial"/>
+          <w:b/>
+          <w:bCs/>
+          <w:color w:val="000000" w:themeColor="text1"/>
+        </w:rPr>
+        <w:br w:type="page"/>
+      </w:r>
+    </w:p>
+    <w:p>
+      <w:pPr>
+        <w:pStyle w:val="NormalWeb"/>
+      </w:pPr>
+      <w:r>
+        <w:rPr>
+          <w:noProof/>
+        </w:rPr>
+        <w:lastRenderedPageBreak/>
+        <w:drawing>
+          <wp:anchor distT="0" distB="0" distL="114300" distR="114300" simplePos="0" relativeHeight="251685888" behindDoc="1" locked="0" layoutInCell="1" allowOverlap="1" wp14:anchorId="19FE6331" wp14:editId="0FC7716C">
+            <wp:simplePos x="0" y="0"/>
+            <wp:positionH relativeFrom="margin">
+              <wp:posOffset>-300907</wp:posOffset>
+            </wp:positionH>
+            <wp:positionV relativeFrom="paragraph">
+              <wp:posOffset>7620</wp:posOffset>
+            </wp:positionV>
+            <wp:extent cx="6486937" cy="9199411"/>
+            <wp:effectExtent l="0" t="0" r="9525" b="1905"/>
+            <wp:wrapNone/>
+            <wp:docPr id="799482290" name="Imagen 1" descr="Tabla&#10;&#10;Descripción generada automáticamente"/>
+            <wp:cNvGraphicFramePr>
+              <a:graphicFrameLocks xmlns:a="http://schemas.openxmlformats.org/drawingml/2006/main" noChangeAspect="1"/>
+            </wp:cNvGraphicFramePr>
+            <a:graphic xmlns:a="http://schemas.openxmlformats.org/drawingml/2006/main">
+              <a:graphicData uri="http://schemas.openxmlformats.org/drawingml/2006/picture">
+                <pic:pic xmlns:pic="http://schemas.openxmlformats.org/drawingml/2006/picture">
+                  <pic:nvPicPr>
+                    <pic:cNvPr id="799482290" name="Imagen 1" descr="Tabla&#10;&#10;Descripción generada automáticamente"/>
+                    <pic:cNvPicPr>
+                      <a:picLocks noChangeAspect="1" noChangeArrowheads="1"/>
+                    </pic:cNvPicPr>
+                  </pic:nvPicPr>
+                  <pic:blipFill>
+                    <a:blip r:embed="rId22">
+                      <a:extLst>
+                        <a:ext uri="{28A0092B-C50C-407E-A947-70E740481C1C}">
+                          <a14:useLocalDpi xmlns:a14="http://schemas.microsoft.com/office/drawing/2010/main" val="0"/>
+                        </a:ext>
+                      </a:extLst>
+                    </a:blip>
+                    <a:srcRect/>
+                    <a:stretch>
+                      <a:fillRect/>
+                    </a:stretch>
+                  </pic:blipFill>
+                  <pic:spPr bwMode="auto">
+                    <a:xfrm>
+                      <a:off x="0" y="0"/>
+                      <a:ext cx="6486937" cy="9199411"/>
+                    </a:xfrm>
+                    <a:prstGeom prst="rect">
+                      <a:avLst/>
+                    </a:prstGeom>
+                    <a:noFill/>
+                    <a:ln>
+                      <a:noFill/>
+                    </a:ln>
+                  </pic:spPr>
+                </pic:pic>
+              </a:graphicData>
+            </a:graphic>
+            <wp14:sizeRelH relativeFrom="margin">
+              <wp14:pctWidth>0</wp14:pctWidth>
+            </wp14:sizeRelH>
+            <wp14:sizeRelV relativeFrom="margin">
+              <wp14:pctHeight>0</wp14:pctHeight>
+            </wp14:sizeRelV>
+          </wp:anchor>
+        </w:drawing>
+      </w:r>
+    </w:p>
+    <w:p>
+      <w:pPr>
+        <w:jc w:val="left"/>
+        <w:rPr>
+          <w:rFonts w:cs="Arial"/>
+          <w:b/>
+          <w:bCs/>
+          <w:color w:val="000000" w:themeColor="text1"/>
+        </w:rPr>
+      </w:pPr>
+      <w:r>
+        <w:rPr>
+          <w:rFonts w:cs="Arial"/>
+          <w:b/>
+          <w:bCs/>
+          <w:color w:val="000000" w:themeColor="text1"/>
+        </w:rPr>
+        <w:br w:type="page"/>
+      </w:r>
+    </w:p>
+    <w:p>
+      <w:pPr>
+        <w:pStyle w:val="NormalWeb"/>
+      </w:pPr>
+    </w:p>
+    <w:p>
+      <w:pPr>
+        <w:pStyle w:val="NormalWeb"/>
+      </w:pPr>
+      <w:r>
+        <w:rPr>
+          <w:noProof/>
+        </w:rPr>
+        <w:drawing>
+          <wp:anchor distT="0" distB="0" distL="114300" distR="114300" simplePos="0" relativeHeight="251686912" behindDoc="1" locked="0" layoutInCell="1" allowOverlap="1" wp14:anchorId="72B42310" wp14:editId="7C54320E">
+            <wp:simplePos x="0" y="0"/>
+            <wp:positionH relativeFrom="margin">
+              <wp:posOffset>-389614</wp:posOffset>
+            </wp:positionH>
+            <wp:positionV relativeFrom="paragraph">
+              <wp:posOffset>370509</wp:posOffset>
+            </wp:positionV>
+            <wp:extent cx="6730484" cy="7354349"/>
+            <wp:effectExtent l="0" t="0" r="0" b="0"/>
+            <wp:wrapNone/>
+            <wp:docPr id="118122497" name="Imagen 3" descr="Tabla&#10;&#10;Descripción generada automáticamente"/>
+            <wp:cNvGraphicFramePr>
+              <a:graphicFrameLocks xmlns:a="http://schemas.openxmlformats.org/drawingml/2006/main" noChangeAspect="1"/>
+            </wp:cNvGraphicFramePr>
+            <a:graphic xmlns:a="http://schemas.openxmlformats.org/drawingml/2006/main">
+              <a:graphicData uri="http://schemas.openxmlformats.org/drawingml/2006/picture">
+                <pic:pic xmlns:pic="http://schemas.openxmlformats.org/drawingml/2006/picture">
+                  <pic:nvPicPr>
+                    <pic:cNvPr id="118122497" name="Imagen 3" descr="Tabla&#10;&#10;Descripción generada automáticamente"/>
+                    <pic:cNvPicPr>
+                      <a:picLocks noChangeAspect="1" noChangeArrowheads="1"/>
+                    </pic:cNvPicPr>
+                  </pic:nvPicPr>
+                  <pic:blipFill>
+                    <a:blip r:embed="rId23">
+                      <a:extLst>
+                        <a:ext uri="{28A0092B-C50C-407E-A947-70E740481C1C}">
+                          <a14:useLocalDpi xmlns:a14="http://schemas.microsoft.com/office/drawing/2010/main" val="0"/>
+                        </a:ext>
+                      </a:extLst>
+                    </a:blip>
+                    <a:srcRect/>
+                    <a:stretch>
+                      <a:fillRect/>
+                    </a:stretch>
+                  </pic:blipFill>
+                  <pic:spPr bwMode="auto">
+                    <a:xfrm>
+                      <a:off x="0" y="0"/>
+                      <a:ext cx="6733696" cy="7357859"/>
+                    </a:xfrm>
+                    <a:prstGeom prst="rect">
+                      <a:avLst/>
+                    </a:prstGeom>
+                    <a:noFill/>
+                    <a:ln>
+                      <a:noFill/>
+                    </a:ln>
+                  </pic:spPr>
+                </pic:pic>
+              </a:graphicData>
+            </a:graphic>
+            <wp14:sizeRelH relativeFrom="margin">
+              <wp14:pctWidth>0</wp14:pctWidth>
+            </wp14:sizeRelH>
+            <wp14:sizeRelV relativeFrom="margin">
+              <wp14:pctHeight>0</wp14:pctHeight>
+            </wp14:sizeRelV>
+          </wp:anchor>
+        </w:drawing>
+      </w:r>
+    </w:p>
+    <w:p>
+      <w:pPr>
+        <w:jc w:val="left"/>
+        <w:rPr>
+          <w:rFonts w:cs="Arial"/>
+          <w:b/>
+          <w:bCs/>
+          <w:color w:val="000000" w:themeColor="text1"/>
+        </w:rPr>
+      </w:pPr>
+      <w:r>
+        <w:rPr>
+          <w:rFonts w:cs="Arial"/>
+          <w:b/>
+          <w:bCs/>
+          <w:color w:val="000000" w:themeColor="text1"/>
+        </w:rPr>
+        <w:br w:type="page"/>
+      </w:r>
+    </w:p>
+    <w:p>
+      <w:pPr>
+        <w:spacing w:line="360" w:lineRule="auto"/>
         <w:rPr>
           <w:rFonts w:cs="Arial"/>
           <w:color w:val="000000" w:themeColor="text1"/>
@@ -7947,164 +8684,113 @@
           <w:szCs w:val="32"/>
         </w:rPr>
       </w:pPr>
-    </w:p>
-    <w:p>
-      <w:pPr>
-        <w:spacing w:line="360" w:lineRule="auto"/>
+      <w:r>
         <w:rPr>
           <w:rFonts w:cs="Arial"/>
           <w:color w:val="000000" w:themeColor="text1"/>
           <w:sz w:val="32"/>
           <w:szCs w:val="32"/>
         </w:rPr>
-      </w:pPr>
-      <w:r>
+        <w:lastRenderedPageBreak/>
+        <w:t>TRABAJOS FUTUROS</w:t>
+      </w:r>
+    </w:p>
+    <w:p>
+      <w:pPr>
+        <w:spacing w:line="360" w:lineRule="auto"/>
+        <w:rPr>
+          <w:rFonts w:cs="Arial"/>
+          <w:color w:val="000000" w:themeColor="text1"/>
+        </w:rPr>
+      </w:pPr>
+      <w:r>
+        <w:rPr>
+          <w:rFonts w:cs="Arial"/>
+          <w:color w:val="000000" w:themeColor="text1"/>
+        </w:rPr>
+        <w:t>Trabajos de ampliación y mejora proyectados.</w:t>
+      </w:r>
+    </w:p>
+    <w:p>
+      <w:pPr>
+        <w:rPr>
+          <w:color w:val="000000" w:themeColor="text1"/>
+        </w:rPr>
+      </w:pPr>
+      <w:r>
+        <w:rPr>
+          <w:color w:val="000000" w:themeColor="text1"/>
+        </w:rPr>
+        <w:br w:type="page"/>
+      </w:r>
+    </w:p>
+    <w:p>
+      <w:pPr>
+        <w:spacing w:line="360" w:lineRule="auto"/>
         <w:rPr>
           <w:rFonts w:cs="Arial"/>
           <w:color w:val="000000" w:themeColor="text1"/>
           <w:sz w:val="32"/>
           <w:szCs w:val="32"/>
         </w:rPr>
-        <w:t>METODOLOGÍA</w:t>
-      </w:r>
-    </w:p>
-    <w:p>
-      <w:pPr>
-        <w:jc w:val="left"/>
-        <w:rPr>
-          <w:rFonts w:cs="Arial"/>
-          <w:b/>
-          <w:bCs/>
-          <w:color w:val="000000" w:themeColor="text1"/>
-        </w:rPr>
-      </w:pPr>
-      <w:r>
-        <w:rPr>
-          <w:rFonts w:cs="Arial"/>
-          <w:b/>
-          <w:bCs/>
-          <w:color w:val="000000" w:themeColor="text1"/>
-        </w:rPr>
-        <w:br w:type="page"/>
-      </w:r>
-    </w:p>
-    <w:p>
-      <w:pPr>
-        <w:spacing w:line="360" w:lineRule="auto"/>
+      </w:pPr>
+      <w:r>
         <w:rPr>
           <w:rFonts w:cs="Arial"/>
           <w:color w:val="000000" w:themeColor="text1"/>
           <w:sz w:val="32"/>
           <w:szCs w:val="32"/>
         </w:rPr>
-      </w:pPr>
-      <w:r>
+        <w:lastRenderedPageBreak/>
+        <w:t>CONCLUSIONES</w:t>
+      </w:r>
+    </w:p>
+    <w:p>
+      <w:pPr>
+        <w:spacing w:line="360" w:lineRule="auto"/>
+        <w:rPr>
+          <w:rFonts w:cs="Arial"/>
+          <w:color w:val="000000" w:themeColor="text1"/>
+        </w:rPr>
+      </w:pPr>
+      <w:r>
+        <w:rPr>
+          <w:rFonts w:cs="Arial"/>
+          <w:color w:val="000000" w:themeColor="text1"/>
+        </w:rPr>
+        <w:t>Conclusión profesional del proyecto.</w:t>
+      </w:r>
+    </w:p>
+    <w:p>
+      <w:pPr>
+        <w:rPr>
+          <w:color w:val="000000" w:themeColor="text1"/>
+        </w:rPr>
+      </w:pPr>
+      <w:r>
+        <w:rPr>
+          <w:color w:val="000000" w:themeColor="text1"/>
+        </w:rPr>
+        <w:br w:type="page"/>
+      </w:r>
+    </w:p>
+    <w:p>
+      <w:pPr>
+        <w:spacing w:line="360" w:lineRule="auto"/>
         <w:rPr>
           <w:rFonts w:cs="Arial"/>
           <w:color w:val="000000" w:themeColor="text1"/>
           <w:sz w:val="32"/>
           <w:szCs w:val="32"/>
         </w:rPr>
-        <w:lastRenderedPageBreak/>
-        <w:t>TRABAJOS FUTUROS</w:t>
-      </w:r>
-    </w:p>
-    <w:p>
-      <w:pPr>
-        <w:spacing w:line="360" w:lineRule="auto"/>
-        <w:rPr>
-          <w:rFonts w:cs="Arial"/>
-          <w:color w:val="000000" w:themeColor="text1"/>
-        </w:rPr>
-      </w:pPr>
-      <w:r>
-        <w:rPr>
-          <w:rFonts w:cs="Arial"/>
-          <w:color w:val="000000" w:themeColor="text1"/>
-        </w:rPr>
-        <w:t>Trabajos de ampliación y mejora proyectados.</w:t>
-      </w:r>
-    </w:p>
-    <w:p>
-      <w:pPr>
-        <w:rPr>
-          <w:color w:val="000000" w:themeColor="text1"/>
-        </w:rPr>
-      </w:pPr>
-      <w:r>
-        <w:rPr>
-          <w:color w:val="000000" w:themeColor="text1"/>
-        </w:rPr>
-        <w:br w:type="page"/>
-      </w:r>
-    </w:p>
-    <w:p>
-      <w:pPr>
-        <w:spacing w:line="360" w:lineRule="auto"/>
+      </w:pPr>
+      <w:r>
         <w:rPr>
           <w:rFonts w:cs="Arial"/>
           <w:color w:val="000000" w:themeColor="text1"/>
           <w:sz w:val="32"/>
           <w:szCs w:val="32"/>
         </w:rPr>
-      </w:pPr>
-      <w:r>
-        <w:rPr>
-          <w:rFonts w:cs="Arial"/>
-          <w:color w:val="000000" w:themeColor="text1"/>
-          <w:sz w:val="32"/>
-          <w:szCs w:val="32"/>
-        </w:rPr>
-        <w:lastRenderedPageBreak/>
-        <w:t>CONCLUSIONES</w:t>
-      </w:r>
-    </w:p>
-    <w:p>
-      <w:pPr>
-        <w:spacing w:line="360" w:lineRule="auto"/>
-        <w:rPr>
-          <w:rFonts w:cs="Arial"/>
-          <w:color w:val="000000" w:themeColor="text1"/>
-        </w:rPr>
-      </w:pPr>
-      <w:r>
-        <w:rPr>
-          <w:rFonts w:cs="Arial"/>
-          <w:color w:val="000000" w:themeColor="text1"/>
-        </w:rPr>
-        <w:t>Conclusión profesional del proyecto.</w:t>
-      </w:r>
-    </w:p>
-    <w:p>
-      <w:pPr>
-        <w:rPr>
-          <w:color w:val="000000" w:themeColor="text1"/>
-        </w:rPr>
-      </w:pPr>
-      <w:r>
-        <w:rPr>
-          <w:color w:val="000000" w:themeColor="text1"/>
-        </w:rPr>
-        <w:br w:type="page"/>
-      </w:r>
-    </w:p>
-    <w:p>
-      <w:pPr>
-        <w:spacing w:line="360" w:lineRule="auto"/>
-        <w:rPr>
-          <w:rFonts w:cs="Arial"/>
-          <w:color w:val="000000" w:themeColor="text1"/>
-          <w:sz w:val="32"/>
-          <w:szCs w:val="32"/>
-        </w:rPr>
-      </w:pPr>
-      <w:r>
-        <w:rPr>
-          <w:rFonts w:cs="Arial"/>
-          <w:color w:val="000000" w:themeColor="text1"/>
-          <w:sz w:val="32"/>
-          <w:szCs w:val="32"/>
-        </w:rPr>
         <w:lastRenderedPageBreak/>
         <w:t>REFERENCIAS</w:t>
       </w:r>
@@ -8142,7 +8828,7 @@
         </w:rPr>
         <w:t xml:space="preserve">SYBO Games. (2012). Subway Surfers. Recuperado de </w:t>
       </w:r>
-      <w:hyperlink r:id="rId29" w:tgtFrame="_new" w:history="1">
+      <w:hyperlink r:id="rId24" w:tgtFrame="_new" w:history="1">
         <w:r>
           <w:rPr>
             <w:rFonts w:ascii="system-ui" w:eastAsia="system-ui" w:hAnsi="system-ui" w:cs="system-ui"/>
@@ -8181,7 +8867,7 @@
         </w:rPr>
         <w:t xml:space="preserve">). Temple Run. Recuperado de </w:t>
       </w:r>
-      <w:hyperlink r:id="rId30" w:tgtFrame="_new" w:history="1">
+      <w:hyperlink r:id="rId25" w:tgtFrame="_new" w:history="1">
         <w:r>
           <w:rPr>
             <w:rFonts w:ascii="system-ui" w:eastAsia="system-ui" w:hAnsi="system-ui" w:cs="system-ui"/>
@@ -8266,7 +8952,7 @@
           <w:szCs w:val="24"/>
         </w:rPr>
       </w:pPr>
-      <w:hyperlink r:id="rId31" w:history="1">
+      <w:hyperlink r:id="rId26" w:history="1">
         <w:r>
           <w:rPr>
             <w:rFonts w:ascii="system-ui" w:hAnsi="system-ui"/>
@@ -8292,16 +8978,16 @@
         <w:spacing w:line="360" w:lineRule="auto"/>
         <w:jc w:val="left"/>
         <w:rPr>
-          <w:color w:val="000000" w:themeColor="text1"/>
-        </w:rPr>
-      </w:pPr>
-      <w:r>
-        <w:rPr>
           <w:b/>
           <w:bCs/>
-          <w:color w:val="000000" w:themeColor="text1"/>
-        </w:rPr>
-        <w:t>Logos:</w:t>
+        </w:rPr>
+      </w:pPr>
+      <w:r>
+        <w:rPr>
+          <w:b/>
+          <w:bCs/>
+        </w:rPr>
+        <w:t>Aplicado para la creación de la memoria como imágenes para las tecnologías.</w:t>
       </w:r>
       <w:r>
         <w:rPr>
@@ -8388,7 +9074,7 @@
         </w:rPr>
         <w:t xml:space="preserve">Logo Streamlit -&gt; </w:t>
       </w:r>
-      <w:hyperlink r:id="rId32" w:history="1">
+      <w:hyperlink r:id="rId27" w:history="1">
         <w:r>
           <w:rPr>
             <w:color w:val="000000" w:themeColor="text1"/>
@@ -8424,7 +9110,7 @@
         <w:br/>
         <w:t xml:space="preserve">Logo Photoshop -&gt; </w:t>
       </w:r>
-      <w:hyperlink r:id="rId33" w:history="1">
+      <w:hyperlink r:id="rId28" w:history="1">
         <w:r>
           <w:rPr>
             <w:color w:val="000000" w:themeColor="text1"/>
@@ -8455,8 +9141,8 @@
       </w:r>
     </w:p>
     <w:sectPr>
-      <w:headerReference w:type="default" r:id="rId34"/>
-      <w:footerReference w:type="default" r:id="rId35"/>
+      <w:headerReference w:type="default" r:id="rId29"/>
+      <w:footerReference w:type="default" r:id="rId30"/>
       <w:pgSz w:w="11906" w:h="16838"/>
       <w:pgMar w:top="1440" w:right="1440" w:bottom="1440" w:left="1440" w:header="0" w:footer="0" w:gutter="0"/>
       <w:cols w:space="720"/>

</xml_diff>

<commit_message>
cambios realizados en las referencias
</commit_message>
<xml_diff>
--- a/Memoria_Hugo_Hervella.docx
+++ b/Memoria_Hugo_Hervella.docx
@@ -20,7 +20,7 @@
           <w:noProof/>
         </w:rPr>
         <w:drawing>
-          <wp:inline distT="0" distB="0" distL="0" distR="0" wp14:anchorId="19882AF8" wp14:editId="2506CD8B">
+          <wp:inline distT="0" distB="0" distL="0" distR="0" wp14:anchorId="19882AF8" wp14:editId="0D953CF7">
             <wp:extent cx="4358640" cy="2191100"/>
             <wp:effectExtent l="0" t="0" r="0" b="0"/>
             <wp:docPr id="923855780" name="Imagen 923855780"/>
@@ -6530,6 +6530,140 @@
         <w:rPr>
           <w:noProof/>
         </w:rPr>
+        <w:drawing>
+          <wp:anchor distT="0" distB="0" distL="114300" distR="114300" simplePos="0" relativeHeight="251688960" behindDoc="1" locked="0" layoutInCell="1" allowOverlap="1" wp14:anchorId="2E7439CB" wp14:editId="44911428">
+            <wp:simplePos x="0" y="0"/>
+            <wp:positionH relativeFrom="column">
+              <wp:posOffset>-413137</wp:posOffset>
+            </wp:positionH>
+            <wp:positionV relativeFrom="paragraph">
+              <wp:posOffset>5388224</wp:posOffset>
+            </wp:positionV>
+            <wp:extent cx="1741335" cy="1090162"/>
+            <wp:effectExtent l="0" t="0" r="0" b="0"/>
+            <wp:wrapNone/>
+            <wp:docPr id="328305766" name="Imagen 5" descr="Python Logo"/>
+            <wp:cNvGraphicFramePr>
+              <a:graphicFrameLocks xmlns:a="http://schemas.openxmlformats.org/drawingml/2006/main" noChangeAspect="1"/>
+            </wp:cNvGraphicFramePr>
+            <a:graphic xmlns:a="http://schemas.openxmlformats.org/drawingml/2006/main">
+              <a:graphicData uri="http://schemas.openxmlformats.org/drawingml/2006/picture">
+                <pic:pic xmlns:pic="http://schemas.openxmlformats.org/drawingml/2006/picture">
+                  <pic:nvPicPr>
+                    <pic:cNvPr id="0" name="Picture 18" descr="Python Logo"/>
+                    <pic:cNvPicPr>
+                      <a:picLocks noChangeAspect="1" noChangeArrowheads="1"/>
+                    </pic:cNvPicPr>
+                  </pic:nvPicPr>
+                  <pic:blipFill>
+                    <a:blip r:embed="rId13" cstate="print">
+                      <a:extLst>
+                        <a:ext uri="{28A0092B-C50C-407E-A947-70E740481C1C}">
+                          <a14:useLocalDpi xmlns:a14="http://schemas.microsoft.com/office/drawing/2010/main" val="0"/>
+                        </a:ext>
+                      </a:extLst>
+                    </a:blip>
+                    <a:srcRect/>
+                    <a:stretch>
+                      <a:fillRect/>
+                    </a:stretch>
+                  </pic:blipFill>
+                  <pic:spPr bwMode="auto">
+                    <a:xfrm>
+                      <a:off x="0" y="0"/>
+                      <a:ext cx="1741335" cy="1090162"/>
+                    </a:xfrm>
+                    <a:prstGeom prst="rect">
+                      <a:avLst/>
+                    </a:prstGeom>
+                    <a:noFill/>
+                    <a:ln>
+                      <a:noFill/>
+                    </a:ln>
+                  </pic:spPr>
+                </pic:pic>
+              </a:graphicData>
+            </a:graphic>
+            <wp14:sizeRelH relativeFrom="margin">
+              <wp14:pctWidth>0</wp14:pctWidth>
+            </wp14:sizeRelH>
+            <wp14:sizeRelV relativeFrom="margin">
+              <wp14:pctHeight>0</wp14:pctHeight>
+            </wp14:sizeRelV>
+          </wp:anchor>
+        </w:drawing>
+      </w:r>
+      <w:r>
+        <w:rPr>
+          <w:noProof/>
+        </w:rPr>
+        <w:drawing>
+          <wp:anchor distT="0" distB="0" distL="114300" distR="114300" simplePos="0" relativeHeight="251687936" behindDoc="0" locked="0" layoutInCell="1" allowOverlap="1" wp14:anchorId="6AD65C2D" wp14:editId="4D1DDC32">
+            <wp:simplePos x="0" y="0"/>
+            <wp:positionH relativeFrom="margin">
+              <wp:posOffset>-389725</wp:posOffset>
+            </wp:positionH>
+            <wp:positionV relativeFrom="paragraph">
+              <wp:posOffset>334368</wp:posOffset>
+            </wp:positionV>
+            <wp:extent cx="1748790" cy="983615"/>
+            <wp:effectExtent l="0" t="0" r="3810" b="6985"/>
+            <wp:wrapSquare wrapText="bothSides"/>
+            <wp:docPr id="1172619809" name="Imagen 4" descr="Unity logo"/>
+            <wp:cNvGraphicFramePr>
+              <a:graphicFrameLocks xmlns:a="http://schemas.openxmlformats.org/drawingml/2006/main" noChangeAspect="1"/>
+            </wp:cNvGraphicFramePr>
+            <a:graphic xmlns:a="http://schemas.openxmlformats.org/drawingml/2006/main">
+              <a:graphicData uri="http://schemas.openxmlformats.org/drawingml/2006/picture">
+                <pic:pic xmlns:pic="http://schemas.openxmlformats.org/drawingml/2006/picture">
+                  <pic:nvPicPr>
+                    <pic:cNvPr id="0" name="Picture 16" descr="Unity logo"/>
+                    <pic:cNvPicPr>
+                      <a:picLocks noChangeAspect="1" noChangeArrowheads="1"/>
+                    </pic:cNvPicPr>
+                  </pic:nvPicPr>
+                  <pic:blipFill>
+                    <a:blip r:embed="rId14" cstate="print">
+                      <a:extLst>
+                        <a:ext uri="{28A0092B-C50C-407E-A947-70E740481C1C}">
+                          <a14:useLocalDpi xmlns:a14="http://schemas.microsoft.com/office/drawing/2010/main" val="0"/>
+                        </a:ext>
+                      </a:extLst>
+                    </a:blip>
+                    <a:srcRect/>
+                    <a:stretch>
+                      <a:fillRect/>
+                    </a:stretch>
+                  </pic:blipFill>
+                  <pic:spPr bwMode="auto">
+                    <a:xfrm>
+                      <a:off x="0" y="0"/>
+                      <a:ext cx="1748790" cy="983615"/>
+                    </a:xfrm>
+                    <a:prstGeom prst="rect">
+                      <a:avLst/>
+                    </a:prstGeom>
+                    <a:noFill/>
+                    <a:ln>
+                      <a:noFill/>
+                    </a:ln>
+                  </pic:spPr>
+                </pic:pic>
+              </a:graphicData>
+            </a:graphic>
+            <wp14:sizeRelH relativeFrom="margin">
+              <wp14:pctWidth>0</wp14:pctWidth>
+            </wp14:sizeRelH>
+            <wp14:sizeRelV relativeFrom="margin">
+              <wp14:pctHeight>0</wp14:pctHeight>
+            </wp14:sizeRelV>
+          </wp:anchor>
+        </w:drawing>
+      </w:r>
+      <w:r>
+        <w:rPr>
+          <w:noProof/>
+        </w:rPr>
         <mc:AlternateContent>
           <mc:Choice Requires="wps">
             <w:drawing>
@@ -7172,74 +7306,7 @@
           <w:noProof/>
         </w:rPr>
         <w:drawing>
-          <wp:anchor distT="0" distB="0" distL="114300" distR="114300" simplePos="0" relativeHeight="251661312" behindDoc="0" locked="0" layoutInCell="1" allowOverlap="1" wp14:anchorId="523B0A98" wp14:editId="682FA30A">
-            <wp:simplePos x="0" y="0"/>
-            <wp:positionH relativeFrom="margin">
-              <wp:posOffset>-374439</wp:posOffset>
-            </wp:positionH>
-            <wp:positionV relativeFrom="paragraph">
-              <wp:posOffset>5350510</wp:posOffset>
-            </wp:positionV>
-            <wp:extent cx="1756410" cy="762000"/>
-            <wp:effectExtent l="0" t="0" r="0" b="0"/>
-            <wp:wrapSquare wrapText="bothSides"/>
-            <wp:docPr id="526528313" name="Imagen 4" descr="The advantages of learning Python | by João Gustavo | Analytics Vidhya |  Medium"/>
-            <wp:cNvGraphicFramePr>
-              <a:graphicFrameLocks xmlns:a="http://schemas.openxmlformats.org/drawingml/2006/main" noChangeAspect="1"/>
-            </wp:cNvGraphicFramePr>
-            <a:graphic xmlns:a="http://schemas.openxmlformats.org/drawingml/2006/main">
-              <a:graphicData uri="http://schemas.openxmlformats.org/drawingml/2006/picture">
-                <pic:pic xmlns:pic="http://schemas.openxmlformats.org/drawingml/2006/picture">
-                  <pic:nvPicPr>
-                    <pic:cNvPr id="0" name="Picture 7" descr="The advantages of learning Python | by João Gustavo | Analytics Vidhya |  Medium"/>
-                    <pic:cNvPicPr>
-                      <a:picLocks noChangeAspect="1" noChangeArrowheads="1"/>
-                    </pic:cNvPicPr>
-                  </pic:nvPicPr>
-                  <pic:blipFill>
-                    <a:blip r:embed="rId13" cstate="print">
-                      <a:extLst>
-                        <a:ext uri="{28A0092B-C50C-407E-A947-70E740481C1C}">
-                          <a14:useLocalDpi xmlns:a14="http://schemas.microsoft.com/office/drawing/2010/main" val="0"/>
-                        </a:ext>
-                      </a:extLst>
-                    </a:blip>
-                    <a:srcRect/>
-                    <a:stretch>
-                      <a:fillRect/>
-                    </a:stretch>
-                  </pic:blipFill>
-                  <pic:spPr bwMode="auto">
-                    <a:xfrm>
-                      <a:off x="0" y="0"/>
-                      <a:ext cx="1756410" cy="762000"/>
-                    </a:xfrm>
-                    <a:prstGeom prst="rect">
-                      <a:avLst/>
-                    </a:prstGeom>
-                    <a:noFill/>
-                    <a:ln>
-                      <a:noFill/>
-                    </a:ln>
-                  </pic:spPr>
-                </pic:pic>
-              </a:graphicData>
-            </a:graphic>
-            <wp14:sizeRelH relativeFrom="margin">
-              <wp14:pctWidth>0</wp14:pctWidth>
-            </wp14:sizeRelH>
-            <wp14:sizeRelV relativeFrom="margin">
-              <wp14:pctHeight>0</wp14:pctHeight>
-            </wp14:sizeRelV>
-          </wp:anchor>
-        </w:drawing>
-      </w:r>
-      <w:r>
-        <w:rPr>
-          <w:noProof/>
-        </w:rPr>
-        <w:drawing>
-          <wp:anchor distT="0" distB="0" distL="114300" distR="114300" simplePos="0" relativeHeight="251660288" behindDoc="0" locked="0" layoutInCell="1" allowOverlap="1" wp14:anchorId="4B774B74" wp14:editId="59633A80">
+          <wp:anchor distT="0" distB="0" distL="114300" distR="114300" simplePos="0" relativeHeight="251660288" behindDoc="0" locked="0" layoutInCell="1" allowOverlap="1" wp14:anchorId="4B774B74" wp14:editId="20EA3E23">
             <wp:simplePos x="0" y="0"/>
             <wp:positionH relativeFrom="margin">
               <wp:posOffset>-346075</wp:posOffset>
@@ -7264,7 +7331,7 @@
                     </pic:cNvPicPr>
                   </pic:nvPicPr>
                   <pic:blipFill>
-                    <a:blip r:embed="rId14" cstate="print">
+                    <a:blip r:embed="rId15" cstate="print">
                       <a:extLst>
                         <a:ext uri="{28A0092B-C50C-407E-A947-70E740481C1C}">
                           <a14:useLocalDpi xmlns:a14="http://schemas.microsoft.com/office/drawing/2010/main" val="0"/>
@@ -7331,7 +7398,7 @@
                     </pic:cNvPicPr>
                   </pic:nvPicPr>
                   <pic:blipFill>
-                    <a:blip r:embed="rId15" cstate="print">
+                    <a:blip r:embed="rId16" cstate="print">
                       <a:extLst>
                         <a:ext uri="{28A0092B-C50C-407E-A947-70E740481C1C}">
                           <a14:useLocalDpi xmlns:a14="http://schemas.microsoft.com/office/drawing/2010/main" val="0"/>
@@ -7398,7 +7465,7 @@
                     </pic:cNvPicPr>
                   </pic:nvPicPr>
                   <pic:blipFill>
-                    <a:blip r:embed="rId16" cstate="print">
+                    <a:blip r:embed="rId17" cstate="print">
                       <a:extLst>
                         <a:ext uri="{28A0092B-C50C-407E-A947-70E740481C1C}">
                           <a14:useLocalDpi xmlns:a14="http://schemas.microsoft.com/office/drawing/2010/main" val="0"/>
@@ -7442,7 +7509,7 @@
         <mc:AlternateContent>
           <mc:Choice Requires="wps">
             <w:drawing>
-              <wp:anchor distT="0" distB="0" distL="114300" distR="114300" simplePos="0" relativeHeight="251662336" behindDoc="0" locked="0" layoutInCell="1" allowOverlap="1" wp14:anchorId="6B11E429" wp14:editId="08C284CF">
+              <wp:anchor distT="0" distB="0" distL="114300" distR="114300" simplePos="0" relativeHeight="251662336" behindDoc="0" locked="0" layoutInCell="1" allowOverlap="1" wp14:anchorId="6B11E429" wp14:editId="74295920">
                 <wp:simplePos x="0" y="0"/>
                 <wp:positionH relativeFrom="column">
                   <wp:posOffset>1607820</wp:posOffset>
@@ -7566,73 +7633,6 @@
             </w:pict>
           </mc:Fallback>
         </mc:AlternateContent>
-      </w:r>
-      <w:r>
-        <w:rPr>
-          <w:noProof/>
-        </w:rPr>
-        <w:drawing>
-          <wp:anchor distT="0" distB="0" distL="114300" distR="114300" simplePos="0" relativeHeight="251658240" behindDoc="0" locked="0" layoutInCell="1" allowOverlap="1" wp14:anchorId="4926E9B2" wp14:editId="09A89FCA">
-            <wp:simplePos x="0" y="0"/>
-            <wp:positionH relativeFrom="margin">
-              <wp:posOffset>-182880</wp:posOffset>
-            </wp:positionH>
-            <wp:positionV relativeFrom="paragraph">
-              <wp:posOffset>471805</wp:posOffset>
-            </wp:positionV>
-            <wp:extent cx="1508760" cy="555625"/>
-            <wp:effectExtent l="0" t="0" r="0" b="0"/>
-            <wp:wrapSquare wrapText="bothSides"/>
-            <wp:docPr id="1050511282" name="Imagen 1" descr="Unity Technologies - Wikipedia, la enciclopedia libre"/>
-            <wp:cNvGraphicFramePr>
-              <a:graphicFrameLocks xmlns:a="http://schemas.openxmlformats.org/drawingml/2006/main" noChangeAspect="1"/>
-            </wp:cNvGraphicFramePr>
-            <a:graphic xmlns:a="http://schemas.openxmlformats.org/drawingml/2006/main">
-              <a:graphicData uri="http://schemas.openxmlformats.org/drawingml/2006/picture">
-                <pic:pic xmlns:pic="http://schemas.openxmlformats.org/drawingml/2006/picture">
-                  <pic:nvPicPr>
-                    <pic:cNvPr id="0" name="Picture 1" descr="Unity Technologies - Wikipedia, la enciclopedia libre"/>
-                    <pic:cNvPicPr>
-                      <a:picLocks noChangeAspect="1" noChangeArrowheads="1"/>
-                    </pic:cNvPicPr>
-                  </pic:nvPicPr>
-                  <pic:blipFill>
-                    <a:blip r:embed="rId17" cstate="print">
-                      <a:extLst>
-                        <a:ext uri="{28A0092B-C50C-407E-A947-70E740481C1C}">
-                          <a14:useLocalDpi xmlns:a14="http://schemas.microsoft.com/office/drawing/2010/main" val="0"/>
-                        </a:ext>
-                      </a:extLst>
-                    </a:blip>
-                    <a:srcRect/>
-                    <a:stretch>
-                      <a:fillRect/>
-                    </a:stretch>
-                  </pic:blipFill>
-                  <pic:spPr bwMode="auto">
-                    <a:xfrm>
-                      <a:off x="0" y="0"/>
-                      <a:ext cx="1508760" cy="555625"/>
-                    </a:xfrm>
-                    <a:prstGeom prst="rect">
-                      <a:avLst/>
-                    </a:prstGeom>
-                    <a:noFill/>
-                    <a:ln>
-                      <a:noFill/>
-                    </a:ln>
-                  </pic:spPr>
-                </pic:pic>
-              </a:graphicData>
-            </a:graphic>
-            <wp14:sizeRelH relativeFrom="margin">
-              <wp14:pctWidth>0</wp14:pctWidth>
-            </wp14:sizeRelH>
-            <wp14:sizeRelV relativeFrom="margin">
-              <wp14:pctHeight>0</wp14:pctHeight>
-            </wp14:sizeRelV>
-          </wp:anchor>
-        </w:drawing>
       </w:r>
       <w:r>
         <w:rPr>
@@ -8987,20 +8987,21 @@
           <w:b/>
           <w:bCs/>
         </w:rPr>
-        <w:t>Aplicado para la creación de la memoria como imágenes para las tecnologías.</w:t>
-      </w:r>
-      <w:r>
-        <w:rPr>
-          <w:color w:val="000000" w:themeColor="text1"/>
-        </w:rPr>
-        <w:br/>
-        <w:t xml:space="preserve">Logo Python -&gt; </w:t>
-      </w:r>
-      <w:r>
-        <w:rPr>
-          <w:color w:val="000000" w:themeColor="text1"/>
-        </w:rPr>
-        <w:t>https://miro.medium.com/v2/resize:fit:1400/1*ycIMlwgwicqlO6PcFRA-Iw.png</w:t>
+        <w:t xml:space="preserve">Aplicado para la creación de la memoria como imágenes para las </w:t>
+      </w:r>
+      <w:r>
+        <w:rPr>
+          <w:b/>
+          <w:bCs/>
+        </w:rPr>
+        <w:t>tecnologías.</w:t>
+      </w:r>
+      <w:r>
+        <w:rPr>
+          <w:b/>
+          <w:bCs/>
+        </w:rPr>
+        <w:t xml:space="preserve"> (Logos / imágenes)</w:t>
       </w:r>
     </w:p>
     <w:p>
@@ -9008,112 +9009,511 @@
         <w:spacing w:line="360" w:lineRule="auto"/>
         <w:jc w:val="left"/>
         <w:rPr>
+          <w:rFonts w:ascii="system-ui" w:hAnsi="system-ui"/>
+          <w:color w:val="0D0D0D" w:themeColor="text1" w:themeTint="F2"/>
+        </w:rPr>
+      </w:pPr>
+      <w:r>
+        <w:rPr>
           <w:color w:val="000000" w:themeColor="text1"/>
         </w:rPr>
-      </w:pPr>
+        <w:t>Unity Technologies. (</w:t>
+      </w:r>
       <w:r>
         <w:rPr>
           <w:color w:val="000000" w:themeColor="text1"/>
         </w:rPr>
-        <w:t xml:space="preserve">Logo Unity -&gt; </w:t>
+        <w:t>2021</w:t>
       </w:r>
       <w:r>
         <w:rPr>
           <w:color w:val="000000" w:themeColor="text1"/>
         </w:rPr>
-        <w:t>https://1000logos.net/wp-content/uploads/2021/10/Unity-logo.png</w:t>
-      </w:r>
-    </w:p>
-    <w:p>
-      <w:pPr>
-        <w:spacing w:line="360" w:lineRule="auto"/>
-        <w:jc w:val="left"/>
-        <w:rPr>
-          <w:color w:val="000000" w:themeColor="text1"/>
-        </w:rPr>
-      </w:pPr>
-      <w:r>
-        <w:rPr>
-          <w:color w:val="000000" w:themeColor="text1"/>
-        </w:rPr>
-        <w:t>Logo C# -&gt; https://upload.wikimedia.org/wikipedia/commons/4/4f/Csharp_Logo.png</w:t>
-      </w:r>
-    </w:p>
-    <w:p>
-      <w:pPr>
-        <w:spacing w:line="360" w:lineRule="auto"/>
-        <w:jc w:val="left"/>
-        <w:rPr>
-          <w:color w:val="000000" w:themeColor="text1"/>
-        </w:rPr>
-      </w:pPr>
-      <w:r>
-        <w:rPr>
-          <w:color w:val="000000" w:themeColor="text1"/>
-        </w:rPr>
-        <w:t xml:space="preserve">Logo Firebase -&gt; </w:t>
-      </w:r>
-      <w:r>
-        <w:rPr>
-          <w:color w:val="000000" w:themeColor="text1"/>
-        </w:rPr>
-        <w:t>https://upload.wikimedia.org/wikipedia/commons/thumb/3/37/Firebase_Logo.svg/2560px-Firebase_Logo.svg.png</w:t>
-      </w:r>
-    </w:p>
-    <w:p>
-      <w:pPr>
-        <w:spacing w:line="360" w:lineRule="auto"/>
-        <w:jc w:val="left"/>
-        <w:rPr>
-          <w:color w:val="000000" w:themeColor="text1"/>
-        </w:rPr>
-      </w:pPr>
-      <w:r>
-        <w:rPr>
-          <w:color w:val="000000" w:themeColor="text1"/>
-        </w:rPr>
-        <w:t xml:space="preserve">Logo Streamlit -&gt; </w:t>
+        <w:t xml:space="preserve">). </w:t>
       </w:r>
       <w:hyperlink r:id="rId27" w:history="1">
         <w:r>
           <w:rPr>
-            <w:color w:val="000000" w:themeColor="text1"/>
+            <w:rFonts w:ascii="system-ui" w:hAnsi="system-ui"/>
+            <w:color w:val="0D0D0D" w:themeColor="text1" w:themeTint="F2"/>
+          </w:rPr>
+          <w:t>https://1000logos.net/wp-content/uploads/2021/10/Unity-logo-500x281.png</w:t>
+        </w:r>
+      </w:hyperlink>
+      <w:r>
+        <w:rPr>
+          <w:rFonts w:ascii="system-ui" w:hAnsi="system-ui"/>
+          <w:color w:val="0D0D0D" w:themeColor="text1" w:themeTint="F2"/>
+        </w:rPr>
+        <w:t xml:space="preserve"> </w:t>
+      </w:r>
+      <w:r>
+        <w:rPr>
+          <w:color w:val="000000" w:themeColor="text1"/>
+        </w:rPr>
+        <w:t xml:space="preserve">Recuperado de </w:t>
+      </w:r>
+      <w:hyperlink r:id="rId28" w:history="1">
+        <w:r>
+          <w:rPr>
+            <w:rFonts w:ascii="system-ui" w:hAnsi="system-ui"/>
+            <w:color w:val="0D0D0D" w:themeColor="text1" w:themeTint="F2"/>
+          </w:rPr>
+          <w:t>https://1000logos.net/unity-logo/</w:t>
+        </w:r>
+      </w:hyperlink>
+    </w:p>
+    <w:p>
+      <w:pPr>
+        <w:spacing w:line="360" w:lineRule="auto"/>
+        <w:jc w:val="left"/>
+        <w:rPr>
+          <w:rFonts w:ascii="system-ui" w:hAnsi="system-ui"/>
+          <w:color w:val="0D0D0D" w:themeColor="text1" w:themeTint="F2"/>
+        </w:rPr>
+      </w:pPr>
+      <w:proofErr w:type="spellStart"/>
+      <w:r>
+        <w:rPr>
+          <w:color w:val="000000" w:themeColor="text1"/>
+        </w:rPr>
+        <w:t>Csharp</w:t>
+      </w:r>
+      <w:proofErr w:type="spellEnd"/>
+      <w:r>
+        <w:rPr>
+          <w:color w:val="000000" w:themeColor="text1"/>
+        </w:rPr>
+        <w:t xml:space="preserve"> O C#</w:t>
+      </w:r>
+      <w:r>
+        <w:rPr>
+          <w:color w:val="000000" w:themeColor="text1"/>
+        </w:rPr>
+        <w:t xml:space="preserve"> Logo. (</w:t>
+      </w:r>
+      <w:r>
+        <w:rPr>
+          <w:color w:val="000000" w:themeColor="text1"/>
+        </w:rPr>
+        <w:t>2018</w:t>
+      </w:r>
+      <w:r>
+        <w:rPr>
+          <w:color w:val="000000" w:themeColor="text1"/>
+        </w:rPr>
+        <w:t>).</w:t>
+      </w:r>
+      <w:r>
+        <w:t xml:space="preserve"> </w:t>
+      </w:r>
+      <w:r>
+        <w:rPr>
+          <w:rFonts w:ascii="system-ui" w:hAnsi="system-ui"/>
+          <w:color w:val="0D0D0D" w:themeColor="text1" w:themeTint="F2"/>
+        </w:rPr>
+        <w:t>https://upload.wikimedia.org/wikipedia/commons/4/4f/Csharp_Logo.png</w:t>
+      </w:r>
+      <w:r>
+        <w:rPr>
+          <w:color w:val="000000" w:themeColor="text1"/>
+        </w:rPr>
+        <w:t xml:space="preserve"> Recuperado de</w:t>
+      </w:r>
+      <w:r>
+        <w:rPr>
+          <w:rFonts w:ascii="system-ui" w:hAnsi="system-ui"/>
+          <w:color w:val="0D0D0D"/>
+          <w:shd w:val="clear" w:color="auto" w:fill="FFFFFF"/>
+        </w:rPr>
+        <w:t xml:space="preserve"> </w:t>
+      </w:r>
+      <w:r>
+        <w:rPr>
+          <w:rFonts w:ascii="system-ui" w:hAnsi="system-ui"/>
+          <w:color w:val="0D0D0D" w:themeColor="text1" w:themeTint="F2"/>
+        </w:rPr>
+        <w:t>https://es.wikipedia.org/wiki/Archivo:Csharp_Logo.png</w:t>
+      </w:r>
+    </w:p>
+    <w:p>
+      <w:pPr>
+        <w:spacing w:line="360" w:lineRule="auto"/>
+        <w:jc w:val="left"/>
+        <w:rPr>
+          <w:rFonts w:ascii="system-ui" w:hAnsi="system-ui"/>
+          <w:color w:val="0D0D0D" w:themeColor="text1" w:themeTint="F2"/>
+        </w:rPr>
+      </w:pPr>
+      <w:r>
+        <w:rPr>
+          <w:color w:val="000000" w:themeColor="text1"/>
+        </w:rPr>
+        <w:t>Firebase</w:t>
+      </w:r>
+      <w:r>
+        <w:rPr>
+          <w:color w:val="000000" w:themeColor="text1"/>
+        </w:rPr>
+        <w:t xml:space="preserve"> </w:t>
+      </w:r>
+      <w:r>
+        <w:rPr>
+          <w:color w:val="000000" w:themeColor="text1"/>
+        </w:rPr>
+        <w:t>Logo. (</w:t>
+      </w:r>
+      <w:r>
+        <w:rPr>
+          <w:color w:val="000000" w:themeColor="text1"/>
+        </w:rPr>
+        <w:t>2018).</w:t>
+      </w:r>
+      <w:r>
+        <w:t xml:space="preserve"> </w:t>
+      </w:r>
+      <w:r>
+        <w:rPr>
+          <w:rFonts w:ascii="system-ui" w:hAnsi="system-ui"/>
+          <w:color w:val="0D0D0D" w:themeColor="text1" w:themeTint="F2"/>
+        </w:rPr>
+        <w:t>https://upload.wikimedia.org/wikipedia/commons/thumb/b/bd/Firebase_Logo.png/800px-Firebase_Logo.png</w:t>
+      </w:r>
+      <w:r>
+        <w:rPr>
+          <w:color w:val="000000" w:themeColor="text1"/>
+        </w:rPr>
+        <w:t xml:space="preserve"> </w:t>
+      </w:r>
+      <w:r>
+        <w:rPr>
+          <w:color w:val="000000" w:themeColor="text1"/>
+        </w:rPr>
+        <w:t>Recuperado de</w:t>
+      </w:r>
+      <w:r>
+        <w:rPr>
+          <w:rFonts w:ascii="system-ui" w:hAnsi="system-ui"/>
+          <w:color w:val="0D0D0D"/>
+          <w:shd w:val="clear" w:color="auto" w:fill="FFFFFF"/>
+        </w:rPr>
+        <w:t xml:space="preserve"> </w:t>
+      </w:r>
+      <w:hyperlink r:id="rId29" w:tgtFrame="_new" w:history="1">
+        <w:r>
+          <w:rPr>
+            <w:rFonts w:ascii="system-ui" w:hAnsi="system-ui"/>
+            <w:color w:val="0D0D0D" w:themeColor="text1" w:themeTint="F2"/>
+          </w:rPr>
+          <w:t>https://es.m.wikipedia.org/wiki/Archivo:Firebase_Logo.png</w:t>
+        </w:r>
+      </w:hyperlink>
+    </w:p>
+    <w:p>
+      <w:pPr>
+        <w:spacing w:line="360" w:lineRule="auto"/>
+        <w:jc w:val="left"/>
+        <w:rPr>
+          <w:rFonts w:ascii="system-ui" w:eastAsia="system-ui" w:hAnsi="system-ui" w:cs="system-ui"/>
+          <w:color w:val="0D0D0D" w:themeColor="text1" w:themeTint="F2"/>
+          <w:szCs w:val="24"/>
+        </w:rPr>
+      </w:pPr>
+      <w:r>
+        <w:rPr>
+          <w:color w:val="000000" w:themeColor="text1"/>
+        </w:rPr>
+        <w:t>Python logo</w:t>
+      </w:r>
+      <w:r>
+        <w:rPr>
+          <w:color w:val="000000" w:themeColor="text1"/>
+        </w:rPr>
+        <w:t>. (</w:t>
+      </w:r>
+      <w:r>
+        <w:rPr>
+          <w:color w:val="000000" w:themeColor="text1"/>
+        </w:rPr>
+        <w:t>2006</w:t>
+      </w:r>
+      <w:r>
+        <w:rPr>
+          <w:color w:val="000000" w:themeColor="text1"/>
+        </w:rPr>
+        <w:t>).</w:t>
+      </w:r>
+      <w:r>
+        <w:t xml:space="preserve"> </w:t>
+      </w:r>
+      <w:r>
+        <w:rPr>
+          <w:rFonts w:ascii="system-ui" w:hAnsi="system-ui"/>
+          <w:color w:val="0D0D0D" w:themeColor="text1" w:themeTint="F2"/>
+        </w:rPr>
+        <w:t xml:space="preserve">https://1000logos.net/wp-content/uploads/2020/08/Python-Logo-500x313.png </w:t>
+      </w:r>
+      <w:r>
+        <w:rPr>
+          <w:color w:val="000000" w:themeColor="text1"/>
+        </w:rPr>
+        <w:t>Recuperado</w:t>
+      </w:r>
+      <w:r>
+        <w:rPr>
+          <w:color w:val="000000" w:themeColor="text1"/>
+        </w:rPr>
+        <w:t xml:space="preserve"> de </w:t>
+      </w:r>
+      <w:r>
+        <w:rPr>
+          <w:rFonts w:ascii="system-ui" w:hAnsi="system-ui"/>
+          <w:color w:val="0D0D0D" w:themeColor="text1" w:themeTint="F2"/>
+        </w:rPr>
+        <w:t>https://1000logos.net/python-logo/</w:t>
+      </w:r>
+    </w:p>
+    <w:p>
+      <w:pPr>
+        <w:spacing w:line="360" w:lineRule="auto"/>
+        <w:jc w:val="left"/>
+        <w:rPr>
+          <w:rFonts w:ascii="system-ui" w:hAnsi="system-ui"/>
+          <w:color w:val="0D0D0D" w:themeColor="text1" w:themeTint="F2"/>
+        </w:rPr>
+      </w:pPr>
+      <w:r>
+        <w:rPr>
+          <w:color w:val="000000" w:themeColor="text1"/>
+        </w:rPr>
+        <w:lastRenderedPageBreak/>
+        <w:t>Streamlit</w:t>
+      </w:r>
+      <w:r>
+        <w:rPr>
+          <w:color w:val="000000" w:themeColor="text1"/>
+        </w:rPr>
+        <w:t xml:space="preserve"> logo</w:t>
+      </w:r>
+      <w:r>
+        <w:rPr>
+          <w:color w:val="000000" w:themeColor="text1"/>
+        </w:rPr>
+        <w:t>. (</w:t>
+      </w:r>
+      <w:r>
+        <w:rPr>
+          <w:rFonts w:ascii="system-ui" w:hAnsi="system-ui"/>
+          <w:color w:val="0D0D0D"/>
+          <w:shd w:val="clear" w:color="auto" w:fill="FFFFFF"/>
+        </w:rPr>
+        <w:t>2019</w:t>
+      </w:r>
+      <w:r>
+        <w:rPr>
+          <w:color w:val="000000" w:themeColor="text1"/>
+        </w:rPr>
+        <w:t>).</w:t>
+      </w:r>
+      <w:r>
+        <w:t xml:space="preserve"> </w:t>
+      </w:r>
+      <w:hyperlink r:id="rId30" w:history="1">
+        <w:r>
+          <w:rPr>
+            <w:rFonts w:ascii="system-ui" w:hAnsi="system-ui"/>
+            <w:color w:val="0D0D0D" w:themeColor="text1" w:themeTint="F2"/>
           </w:rPr>
           <w:t>https://streamlit.io/images/brand/streamlit-logo-primary-colormark-darktext.png</w:t>
         </w:r>
       </w:hyperlink>
+      <w:r>
+        <w:t xml:space="preserve"> </w:t>
+      </w:r>
+      <w:r>
+        <w:rPr>
+          <w:color w:val="000000" w:themeColor="text1"/>
+        </w:rPr>
+        <w:t>Recuperado</w:t>
+      </w:r>
+      <w:r>
+        <w:rPr>
+          <w:color w:val="000000" w:themeColor="text1"/>
+        </w:rPr>
+        <w:t xml:space="preserve"> de</w:t>
+      </w:r>
+      <w:r>
+        <w:rPr>
+          <w:rFonts w:ascii="system-ui" w:hAnsi="system-ui"/>
+          <w:color w:val="0D0D0D" w:themeColor="text1" w:themeTint="F2"/>
+        </w:rPr>
+        <w:t xml:space="preserve"> </w:t>
+      </w:r>
+      <w:hyperlink r:id="rId31" w:history="1">
+        <w:r>
+          <w:rPr>
+            <w:rFonts w:ascii="system-ui" w:hAnsi="system-ui"/>
+            <w:color w:val="0D0D0D" w:themeColor="text1" w:themeTint="F2"/>
+          </w:rPr>
+          <w:t>https://streamlit.io/brand</w:t>
+        </w:r>
+      </w:hyperlink>
     </w:p>
     <w:p>
       <w:pPr>
         <w:spacing w:line="360" w:lineRule="auto"/>
         <w:jc w:val="left"/>
         <w:rPr>
+          <w:rFonts w:ascii="system-ui" w:hAnsi="system-ui"/>
+          <w:color w:val="0D0D0D" w:themeColor="text1" w:themeTint="F2"/>
+        </w:rPr>
+      </w:pPr>
+    </w:p>
+    <w:p>
+      <w:pPr>
+        <w:spacing w:line="360" w:lineRule="auto"/>
+        <w:jc w:val="left"/>
+        <w:rPr>
+          <w:rFonts w:ascii="system-ui" w:eastAsia="system-ui" w:hAnsi="system-ui" w:cs="system-ui"/>
+          <w:color w:val="0D0D0D" w:themeColor="text1" w:themeTint="F2"/>
+          <w:szCs w:val="24"/>
+        </w:rPr>
+      </w:pPr>
+      <w:r>
+        <w:rPr>
           <w:color w:val="000000" w:themeColor="text1"/>
         </w:rPr>
-      </w:pPr>
+        <w:t>Blender</w:t>
+      </w:r>
       <w:r>
         <w:rPr>
           <w:color w:val="000000" w:themeColor="text1"/>
         </w:rPr>
-        <w:t xml:space="preserve">Logo Blender -&gt; </w:t>
+        <w:t xml:space="preserve"> logo</w:t>
       </w:r>
       <w:r>
         <w:rPr>
           <w:color w:val="000000" w:themeColor="text1"/>
         </w:rPr>
-        <w:t>https://www.blender.org/about/logo/</w:t>
+        <w:t>. (</w:t>
+      </w:r>
+      <w:r>
+        <w:rPr>
+          <w:rFonts w:ascii="system-ui" w:hAnsi="system-ui"/>
+          <w:color w:val="0D0D0D"/>
+          <w:shd w:val="clear" w:color="auto" w:fill="FFFFFF"/>
+        </w:rPr>
+        <w:t>2014</w:t>
       </w:r>
       <w:r>
         <w:rPr>
           <w:color w:val="000000" w:themeColor="text1"/>
         </w:rPr>
-        <w:br/>
-        <w:t xml:space="preserve">Logo Photoshop -&gt; </w:t>
-      </w:r>
-      <w:hyperlink r:id="rId28" w:history="1">
+        <w:t>).</w:t>
+      </w:r>
+      <w:r>
+        <w:t xml:space="preserve"> </w:t>
+      </w:r>
+      <w:r>
+        <w:rPr>
+          <w:rFonts w:ascii="system-ui" w:hAnsi="system-ui"/>
+          <w:color w:val="0D0D0D" w:themeColor="text1" w:themeTint="F2"/>
+        </w:rPr>
+        <w:t>https://upload.wikimedia.org/wikipedia/commons/thumb/3/3c/Logo_Blender.svg/512px-Logo_Blender.svg.png</w:t>
+      </w:r>
+      <w:r>
+        <w:t xml:space="preserve"> </w:t>
+      </w:r>
+      <w:r>
+        <w:rPr>
+          <w:color w:val="000000" w:themeColor="text1"/>
+        </w:rPr>
+        <w:t>Recuperado</w:t>
+      </w:r>
+      <w:r>
+        <w:rPr>
+          <w:color w:val="000000" w:themeColor="text1"/>
+        </w:rPr>
+        <w:t xml:space="preserve"> de </w:t>
+      </w:r>
+      <w:r>
+        <w:rPr>
+          <w:rFonts w:ascii="system-ui" w:hAnsi="system-ui"/>
+          <w:color w:val="0D0D0D" w:themeColor="text1" w:themeTint="F2"/>
+        </w:rPr>
+        <w:t>https://es.m.wikipedia.org/wiki/Archivo:Logo_Blender.svg</w:t>
+      </w:r>
+    </w:p>
+    <w:p>
+      <w:pPr>
+        <w:spacing w:line="360" w:lineRule="auto"/>
+        <w:jc w:val="left"/>
+        <w:rPr>
+          <w:color w:val="000000" w:themeColor="text1"/>
+        </w:rPr>
+      </w:pPr>
+      <w:r>
+        <w:rPr>
+          <w:color w:val="000000" w:themeColor="text1"/>
+        </w:rPr>
+        <w:t xml:space="preserve">Photoshop </w:t>
+      </w:r>
+      <w:r>
+        <w:rPr>
+          <w:color w:val="000000" w:themeColor="text1"/>
+        </w:rPr>
+        <w:t>logo</w:t>
+      </w:r>
+      <w:r>
+        <w:rPr>
+          <w:color w:val="000000" w:themeColor="text1"/>
+        </w:rPr>
+        <w:t>. (</w:t>
+      </w:r>
+      <w:r>
+        <w:rPr>
+          <w:rFonts w:ascii="system-ui" w:hAnsi="system-ui"/>
+          <w:color w:val="0D0D0D"/>
+          <w:shd w:val="clear" w:color="auto" w:fill="FFFFFF"/>
+        </w:rPr>
+        <w:t>2019</w:t>
+      </w:r>
+      <w:r>
+        <w:rPr>
+          <w:color w:val="000000" w:themeColor="text1"/>
+        </w:rPr>
+        <w:t>).</w:t>
+      </w:r>
+      <w:r>
+        <w:t xml:space="preserve"> </w:t>
+      </w:r>
+      <w:r>
+        <w:rPr>
+          <w:rFonts w:ascii="system-ui" w:hAnsi="system-ui"/>
+          <w:color w:val="0D0D0D" w:themeColor="text1" w:themeTint="F2"/>
+        </w:rPr>
+        <w:t>https://upload.wikimedia.org/wikipedia/commons/thumb/a/af/Adobe_Photoshop_CC_icon.svg/512px-Adobe_Photoshop_CC_icon.svg.png</w:t>
+      </w:r>
+      <w:r>
+        <w:t xml:space="preserve"> </w:t>
+      </w:r>
+      <w:r>
+        <w:rPr>
+          <w:color w:val="000000" w:themeColor="text1"/>
+        </w:rPr>
+        <w:t>Recuperado</w:t>
+      </w:r>
+      <w:r>
+        <w:rPr>
+          <w:color w:val="000000" w:themeColor="text1"/>
+        </w:rPr>
+        <w:t xml:space="preserve"> de </w:t>
+      </w:r>
+      <w:hyperlink r:id="rId32" w:history="1">
         <w:r>
           <w:rPr>
-            <w:color w:val="000000" w:themeColor="text1"/>
+            <w:rFonts w:ascii="system-ui" w:hAnsi="system-ui"/>
+            <w:color w:val="0D0D0D" w:themeColor="text1" w:themeTint="F2"/>
           </w:rPr>
           <w:t>https://es.m.wikipedia.org/wiki/Archivo:Adobe_Photoshop_CC_icon.svg</w:t>
         </w:r>
@@ -9124,25 +9524,78 @@
         <w:spacing w:line="360" w:lineRule="auto"/>
         <w:jc w:val="left"/>
         <w:rPr>
+          <w:b/>
+          <w:bCs/>
+        </w:rPr>
+      </w:pPr>
+      <w:r>
+        <w:rPr>
           <w:color w:val="000000" w:themeColor="text1"/>
         </w:rPr>
-      </w:pPr>
+        <w:t>Excel</w:t>
+      </w:r>
       <w:r>
         <w:rPr>
           <w:color w:val="000000" w:themeColor="text1"/>
         </w:rPr>
-        <w:t xml:space="preserve">Logo Excel -&gt; </w:t>
+        <w:t xml:space="preserve"> logo</w:t>
       </w:r>
       <w:r>
         <w:rPr>
           <w:color w:val="000000" w:themeColor="text1"/>
         </w:rPr>
-        <w:t>https://apen.es/wp-content/uploads/2020/11/logo-microsoft-excel-300x169.jpg</w:t>
+        <w:t>. (</w:t>
+      </w:r>
+      <w:r>
+        <w:rPr>
+          <w:rFonts w:ascii="system-ui" w:hAnsi="system-ui"/>
+          <w:color w:val="0D0D0D"/>
+          <w:shd w:val="clear" w:color="auto" w:fill="FFFFFF"/>
+        </w:rPr>
+        <w:t>2013</w:t>
+      </w:r>
+      <w:r>
+        <w:rPr>
+          <w:color w:val="000000" w:themeColor="text1"/>
+        </w:rPr>
+        <w:t>).</w:t>
+      </w:r>
+      <w:r>
+        <w:t xml:space="preserve"> </w:t>
+      </w:r>
+      <w:r>
+        <w:rPr>
+          <w:rFonts w:ascii="system-ui" w:hAnsi="system-ui"/>
+          <w:color w:val="0D0D0D" w:themeColor="text1" w:themeTint="F2"/>
+        </w:rPr>
+        <w:t>https://upload.wikimedia.org/wikipedia/commons/thumb/7/73/Microsoft_Excel_2013-2019_logo.svg/587px-Microsoft_Excel_2013-2019_logo.svg.png</w:t>
+      </w:r>
+      <w:r>
+        <w:t xml:space="preserve"> </w:t>
+      </w:r>
+      <w:r>
+        <w:rPr>
+          <w:color w:val="000000" w:themeColor="text1"/>
+        </w:rPr>
+        <w:t>Recuperado</w:t>
+      </w:r>
+      <w:r>
+        <w:rPr>
+          <w:color w:val="000000" w:themeColor="text1"/>
+        </w:rPr>
+        <w:t xml:space="preserve"> de </w:t>
+      </w:r>
+      <w:r>
+        <w:rPr>
+          <w:rFonts w:ascii="system-ui" w:hAnsi="system-ui"/>
+          <w:color w:val="0D0D0D" w:themeColor="text1" w:themeTint="F2"/>
+        </w:rPr>
+        <w:t>https://es.wikipedia.org/wiki/Archivo:Microsoft_Excel_2013-2019_logo.svg</w:t>
       </w:r>
     </w:p>
     <w:sectPr>
-      <w:headerReference w:type="default" r:id="rId29"/>
-      <w:footerReference w:type="default" r:id="rId30"/>
+      <w:headerReference w:type="default" r:id="rId33"/>
+      <w:footerReference w:type="default" r:id="rId34"/>
       <w:pgSz w:w="11906" w:h="16838"/>
       <w:pgMar w:top="1440" w:right="1440" w:bottom="1440" w:left="1440" w:header="0" w:footer="0" w:gutter="0"/>
       <w:cols w:space="720"/>
@@ -14026,7 +14479,7 @@
   <w:style w:type="paragraph" w:default="1" w:styleId="Normal">
     <w:name w:val="Normal"/>
     <w:qFormat/>
-    <w:rsid w:val="008F7D1B"/>
+    <w:rsid w:val="00903E18"/>
     <w:pPr>
       <w:jc w:val="both"/>
     </w:pPr>
@@ -14511,15 +14964,6 @@
 </file>
 
 <file path=customXml/item1.xml><?xml version="1.0" encoding="utf-8"?>
-<?mso-contentType ?>
-<FormTemplates xmlns="http://schemas.microsoft.com/sharepoint/v3/contenttype/forms">
-  <Display>DocumentLibraryForm</Display>
-  <Edit>DocumentLibraryForm</Edit>
-  <New>DocumentLibraryForm</New>
-</FormTemplates>
-</file>
-
-<file path=customXml/item2.xml><?xml version="1.0" encoding="utf-8"?>
 <ct:contentTypeSchema xmlns:ct="http://schemas.microsoft.com/office/2006/metadata/contentType" xmlns:ma="http://schemas.microsoft.com/office/2006/metadata/properties/metaAttributes" ct:_="" ma:_="" ma:contentTypeName="Documento" ma:contentTypeID="0x010100FDAF2721328D824B8777FB9D4B6F2B54" ma:contentTypeVersion="8" ma:contentTypeDescription="Crear nuevo documento." ma:contentTypeScope="" ma:versionID="0b37b86c200f4e5ffc479532eb425dc5">
   <xsd:schema xmlns:xsd="http://www.w3.org/2001/XMLSchema" xmlns:xs="http://www.w3.org/2001/XMLSchema" xmlns:p="http://schemas.microsoft.com/office/2006/metadata/properties" xmlns:ns2="80a6a633-f187-4204-825e-5ca90f5599af" xmlns:ns3="f8ae4e99-5ae5-418e-8057-da129a61a5c0" targetNamespace="http://schemas.microsoft.com/office/2006/metadata/properties" ma:root="true" ma:fieldsID="38d748aa3e1a3385f2ef8bad3483f33e" ns2:_="" ns3:_="">
     <xsd:import namespace="80a6a633-f187-4204-825e-5ca90f5599af"/>
@@ -14696,7 +15140,20 @@
 </ct:contentTypeSchema>
 </file>
 
+<file path=customXml/item2.xml><?xml version="1.0" encoding="utf-8"?>
+<?mso-contentType ?>
+<FormTemplates xmlns="http://schemas.microsoft.com/sharepoint/v3/contenttype/forms">
+  <Display>DocumentLibraryForm</Display>
+  <Edit>DocumentLibraryForm</Edit>
+  <New>DocumentLibraryForm</New>
+</FormTemplates>
+</file>
+
 <file path=customXml/item3.xml><?xml version="1.0" encoding="utf-8"?>
+<b:Sources xmlns:b="http://schemas.openxmlformats.org/officeDocument/2006/bibliography" xmlns="http://schemas.openxmlformats.org/officeDocument/2006/bibliography" SelectedStyle="\APASixthEditionOfficeOnline.xsl" StyleName="APA" Version="6"/>
+</file>
+
+<file path=customXml/item4.xml><?xml version="1.0" encoding="utf-8"?>
 <p:properties xmlns:p="http://schemas.microsoft.com/office/2006/metadata/properties" xmlns:xsi="http://www.w3.org/2001/XMLSchema-instance" xmlns:pc="http://schemas.microsoft.com/office/infopath/2007/PartnerControls">
   <documentManagement>
     <TaxCatchAll xmlns="f8ae4e99-5ae5-418e-8057-da129a61a5c0" xsi:nil="true"/>
@@ -14707,19 +15164,7 @@
 </p:properties>
 </file>
 
-<file path=customXml/item4.xml><?xml version="1.0" encoding="utf-8"?>
-<b:Sources xmlns:b="http://schemas.openxmlformats.org/officeDocument/2006/bibliography" xmlns="http://schemas.openxmlformats.org/officeDocument/2006/bibliography" SelectedStyle="\APASixthEditionOfficeOnline.xsl" StyleName="APA" Version="6"/>
-</file>
-
 <file path=customXml/itemProps1.xml><?xml version="1.0" encoding="utf-8"?>
-<ds:datastoreItem xmlns:ds="http://schemas.openxmlformats.org/officeDocument/2006/customXml" ds:itemID="{42E3C8EC-5B10-45B3-8E97-FBD6324B8BB9}">
-  <ds:schemaRefs>
-    <ds:schemaRef ds:uri="http://schemas.microsoft.com/sharepoint/v3/contenttype/forms"/>
-  </ds:schemaRefs>
-</ds:datastoreItem>
-</file>
-
-<file path=customXml/itemProps2.xml><?xml version="1.0" encoding="utf-8"?>
 <ds:datastoreItem xmlns:ds="http://schemas.openxmlformats.org/officeDocument/2006/customXml" ds:itemID="{CAD95616-5E65-4C6E-8119-7F77216A011B}">
   <ds:schemaRefs>
     <ds:schemaRef ds:uri="http://schemas.microsoft.com/office/2006/metadata/contentType"/>
@@ -14738,7 +15183,23 @@
 </ds:datastoreItem>
 </file>
 
+<file path=customXml/itemProps2.xml><?xml version="1.0" encoding="utf-8"?>
+<ds:datastoreItem xmlns:ds="http://schemas.openxmlformats.org/officeDocument/2006/customXml" ds:itemID="{42E3C8EC-5B10-45B3-8E97-FBD6324B8BB9}">
+  <ds:schemaRefs>
+    <ds:schemaRef ds:uri="http://schemas.microsoft.com/sharepoint/v3/contenttype/forms"/>
+  </ds:schemaRefs>
+</ds:datastoreItem>
+</file>
+
 <file path=customXml/itemProps3.xml><?xml version="1.0" encoding="utf-8"?>
+<ds:datastoreItem xmlns:ds="http://schemas.openxmlformats.org/officeDocument/2006/customXml" ds:itemID="{0CCBEEEF-1442-42FB-AC4D-AA54E1BB6B23}">
+  <ds:schemaRefs>
+    <ds:schemaRef ds:uri="http://schemas.openxmlformats.org/officeDocument/2006/bibliography"/>
+  </ds:schemaRefs>
+</ds:datastoreItem>
+</file>
+
+<file path=customXml/itemProps4.xml><?xml version="1.0" encoding="utf-8"?>
 <ds:datastoreItem xmlns:ds="http://schemas.openxmlformats.org/officeDocument/2006/customXml" ds:itemID="{BCDA797D-315A-42FB-BB9A-CCFA3A760578}">
   <ds:schemaRefs>
     <ds:schemaRef ds:uri="http://schemas.microsoft.com/office/2006/metadata/properties"/>
@@ -14747,12 +15208,4 @@
     <ds:schemaRef ds:uri="80a6a633-f187-4204-825e-5ca90f5599af"/>
   </ds:schemaRefs>
 </ds:datastoreItem>
-</file>
-
-<file path=customXml/itemProps4.xml><?xml version="1.0" encoding="utf-8"?>
-<ds:datastoreItem xmlns:ds="http://schemas.openxmlformats.org/officeDocument/2006/customXml" ds:itemID="{0CCBEEEF-1442-42FB-AC4D-AA54E1BB6B23}">
-  <ds:schemaRefs>
-    <ds:schemaRef ds:uri="http://schemas.openxmlformats.org/officeDocument/2006/bibliography"/>
-  </ds:schemaRefs>
-</ds:datastoreItem>
 </file>
</xml_diff>